<commit_message>
added info on physical abuse
</commit_message>
<xml_diff>
--- a/MICS-infographic/MICS-infographic.docx
+++ b/MICS-infographic/MICS-infographic.docx
@@ -119,7 +119,7 @@
         <w:pStyle w:val="Date"/>
       </w:pPr>
       <w:r>
-        <w:t xml:space="preserve">2022-07-19</w:t>
+        <w:t xml:space="preserve">2022-07-20</w:t>
       </w:r>
     </w:p>
     <w:bookmarkStart w:id="24" w:name="data"/>
@@ -163,7 +163,7 @@
       <w:r>
         <w:drawing>
           <wp:inline>
-            <wp:extent cx="4620126" cy="3696101"/>
+            <wp:extent cx="4620126" cy="2772075"/>
             <wp:effectExtent b="0" l="0" r="0" t="0"/>
             <wp:docPr descr="Figure 1: Countries in MICS" title="" id="21" name="Picture"/>
             <a:graphic>
@@ -184,7 +184,7 @@
                   <pic:spPr bwMode="auto">
                     <a:xfrm>
                       <a:off x="0" y="0"/>
-                      <a:ext cx="4620126" cy="3696101"/>
+                      <a:ext cx="4620126" cy="2772075"/>
                     </a:xfrm>
                     <a:prstGeom prst="rect">
                       <a:avLst/>
@@ -267,12 +267,30 @@
       </w:r>
     </w:p>
     <w:bookmarkEnd w:id="27"/>
-    <w:bookmarkStart w:id="28" w:name="positive-discipline"/>
+    <w:bookmarkStart w:id="28" w:name="child-physical-abuse"/>
     <w:p>
       <w:pPr>
         <w:pStyle w:val="Heading1"/>
       </w:pPr>
       <w:r>
+        <w:t xml:space="preserve">Child Physical Abuse</w:t>
+      </w:r>
+    </w:p>
+    <w:p>
+      <w:pPr>
+        <w:pStyle w:val="FirstParagraph"/>
+      </w:pPr>
+      <w:r>
+        <w:t xml:space="preserve">Simulations with MICS data suggest that eliminating the use of physical punishment would be met with a large reduction in the amount of physical child abuse.</w:t>
+      </w:r>
+    </w:p>
+    <w:bookmarkEnd w:id="28"/>
+    <w:bookmarkStart w:id="29" w:name="positive-discipline"/>
+    <w:p>
+      <w:pPr>
+        <w:pStyle w:val="Heading1"/>
+      </w:pPr>
+      <w:r>
         <w:t xml:space="preserve">Positive Discipline</w:t>
       </w:r>
     </w:p>
@@ -284,8 +302,8 @@
         <w:t xml:space="preserve">Positive discipline–in the form of verbal reasoning–is generally associated with improvements in child well-being across countries, and should therefore be recommended.</w:t>
       </w:r>
     </w:p>
-    <w:bookmarkEnd w:id="28"/>
-    <w:bookmarkStart w:id="42" w:name="references"/>
+    <w:bookmarkEnd w:id="29"/>
+    <w:bookmarkStart w:id="43" w:name="references"/>
     <w:p>
       <w:pPr>
         <w:pStyle w:val="Heading1"/>
@@ -294,8 +312,8 @@
         <w:t xml:space="preserve">References</w:t>
       </w:r>
     </w:p>
-    <w:bookmarkStart w:id="41" w:name="refs"/>
-    <w:bookmarkStart w:id="30" w:name="ref-Grogan-Kaylor2021"/>
+    <w:bookmarkStart w:id="42" w:name="refs"/>
+    <w:bookmarkStart w:id="31" w:name="ref-Grogan-Kaylor2021"/>
     <w:p>
       <w:pPr>
         <w:pStyle w:val="Bibliography"/>
@@ -331,7 +349,7 @@
       <w:r>
         <w:t xml:space="preserve"> </w:t>
       </w:r>
-      <w:hyperlink r:id="rId29">
+      <w:hyperlink r:id="rId30">
         <w:r>
           <w:rPr>
             <w:rStyle w:val="Hyperlink"/>
@@ -343,8 +361,8 @@
         <w:t xml:space="preserve">.</w:t>
       </w:r>
     </w:p>
-    <w:bookmarkEnd w:id="30"/>
-    <w:bookmarkStart w:id="32" w:name="ref-Ma2022"/>
+    <w:bookmarkEnd w:id="31"/>
+    <w:bookmarkStart w:id="33" w:name="ref-Ma2022"/>
     <w:p>
       <w:pPr>
         <w:pStyle w:val="Bibliography"/>
@@ -383,7 +401,7 @@
       <w:r>
         <w:t xml:space="preserve"> </w:t>
       </w:r>
-      <w:hyperlink r:id="rId31">
+      <w:hyperlink r:id="rId32">
         <w:r>
           <w:rPr>
             <w:rStyle w:val="Hyperlink"/>
@@ -395,8 +413,8 @@
         <w:t xml:space="preserve">.</w:t>
       </w:r>
     </w:p>
-    <w:bookmarkEnd w:id="32"/>
-    <w:bookmarkStart w:id="34" w:name="ref-Pace2019"/>
+    <w:bookmarkEnd w:id="33"/>
+    <w:bookmarkStart w:id="35" w:name="ref-Pace2019"/>
     <w:p>
       <w:pPr>
         <w:pStyle w:val="Bibliography"/>
@@ -435,7 +453,7 @@
       <w:r>
         <w:t xml:space="preserve"> </w:t>
       </w:r>
-      <w:hyperlink r:id="rId33">
+      <w:hyperlink r:id="rId34">
         <w:r>
           <w:rPr>
             <w:rStyle w:val="Hyperlink"/>
@@ -447,8 +465,8 @@
         <w:t xml:space="preserve">.</w:t>
       </w:r>
     </w:p>
-    <w:bookmarkEnd w:id="34"/>
-    <w:bookmarkStart w:id="36" w:name="ref-WardA"/>
+    <w:bookmarkEnd w:id="35"/>
+    <w:bookmarkStart w:id="37" w:name="ref-WardA"/>
     <w:p>
       <w:pPr>
         <w:pStyle w:val="Bibliography"/>
@@ -487,7 +505,7 @@
       <w:r>
         <w:t xml:space="preserve"> </w:t>
       </w:r>
-      <w:hyperlink r:id="rId35">
+      <w:hyperlink r:id="rId36">
         <w:r>
           <w:rPr>
             <w:rStyle w:val="Hyperlink"/>
@@ -499,8 +517,8 @@
         <w:t xml:space="preserve">.</w:t>
       </w:r>
     </w:p>
-    <w:bookmarkEnd w:id="36"/>
-    <w:bookmarkStart w:id="38" w:name="ref-ward_grogan-kaylor_ma_pace_lee_2021"/>
+    <w:bookmarkEnd w:id="37"/>
+    <w:bookmarkStart w:id="39" w:name="ref-ward_grogan-kaylor_ma_pace_lee_2021"/>
     <w:p>
       <w:pPr>
         <w:pStyle w:val="Bibliography"/>
@@ -523,7 +541,7 @@
       <w:r>
         <w:t xml:space="preserve"> </w:t>
       </w:r>
-      <w:hyperlink r:id="rId37">
+      <w:hyperlink r:id="rId38">
         <w:r>
           <w:rPr>
             <w:rStyle w:val="Hyperlink"/>
@@ -535,8 +553,8 @@
         <w:t xml:space="preserve">.</w:t>
       </w:r>
     </w:p>
-    <w:bookmarkEnd w:id="38"/>
-    <w:bookmarkStart w:id="40" w:name="ref-WardC"/>
+    <w:bookmarkEnd w:id="39"/>
+    <w:bookmarkStart w:id="41" w:name="ref-WardC"/>
     <w:p>
       <w:pPr>
         <w:pStyle w:val="Bibliography"/>
@@ -572,7 +590,7 @@
       <w:r>
         <w:t xml:space="preserve">128. https://doi.org/</w:t>
       </w:r>
-      <w:hyperlink r:id="rId39">
+      <w:hyperlink r:id="rId40">
         <w:r>
           <w:rPr>
             <w:rStyle w:val="Hyperlink"/>
@@ -584,9 +602,9 @@
         <w:t xml:space="preserve">.</w:t>
       </w:r>
     </w:p>
-    <w:bookmarkEnd w:id="40"/>
     <w:bookmarkEnd w:id="41"/>
     <w:bookmarkEnd w:id="42"/>
+    <w:bookmarkEnd w:id="43"/>
     <w:sectPr/>
   </w:body>
 </w:document>

</xml_diff>

<commit_message>
per updates from Professor Lee
</commit_message>
<xml_diff>
--- a/MICS-infographic/MICS-infographic.docx
+++ b/MICS-infographic/MICS-infographic.docx
@@ -119,7 +119,7 @@
         <w:pStyle w:val="Date"/>
       </w:pPr>
       <w:r>
-        <w:t xml:space="preserve">2022-07-20</w:t>
+        <w:t xml:space="preserve">2022-07-27</w:t>
       </w:r>
     </w:p>
     <w:bookmarkStart w:id="24" w:name="data"/>
@@ -155,71 +155,92 @@
         <w:t xml:space="preserve">(MICS) conducted by UNICEF. Data include more than 200,000 families from a diverse sample of approximately 60 Low and Middle Income (LMICS) around the world.</w:t>
       </w:r>
     </w:p>
-    <w:p>
-      <w:pPr>
-        <w:pStyle w:val="CaptionedFigure"/>
-      </w:pPr>
-      <w:bookmarkStart w:id="23" w:name="fig-MICS"/>
-      <w:r>
-        <w:drawing>
-          <wp:inline>
-            <wp:extent cx="4620126" cy="2772075"/>
-            <wp:effectExtent b="0" l="0" r="0" t="0"/>
-            <wp:docPr descr="Figure 1: Countries in MICS" title="" id="21" name="Picture"/>
-            <a:graphic>
-              <a:graphicData uri="http://schemas.openxmlformats.org/drawingml/2006/picture">
-                <pic:pic>
-                  <pic:nvPicPr>
-                    <pic:cNvPr descr="MICS-infographic_files/figure-docx/fig-MICS-1.png" id="22" name="Picture"/>
-                    <pic:cNvPicPr>
-                      <a:picLocks noChangeArrowheads="1" noChangeAspect="1"/>
-                    </pic:cNvPicPr>
-                  </pic:nvPicPr>
-                  <pic:blipFill>
-                    <a:blip r:embed="rId20"/>
-                    <a:stretch>
-                      <a:fillRect/>
-                    </a:stretch>
-                  </pic:blipFill>
-                  <pic:spPr bwMode="auto">
-                    <a:xfrm>
-                      <a:off x="0" y="0"/>
-                      <a:ext cx="4620126" cy="2772075"/>
-                    </a:xfrm>
-                    <a:prstGeom prst="rect">
-                      <a:avLst/>
-                    </a:prstGeom>
-                    <a:noFill/>
-                    <a:ln w="9525">
-                      <a:noFill/>
-                      <a:headEnd/>
-                      <a:tailEnd/>
-                    </a:ln>
-                  </pic:spPr>
-                </pic:pic>
-              </a:graphicData>
-            </a:graphic>
-          </wp:inline>
-        </w:drawing>
-      </w:r>
-      <w:bookmarkEnd w:id="23"/>
-    </w:p>
-    <w:p>
-      <w:pPr>
-        <w:pStyle w:val="ImageCaption"/>
-      </w:pPr>
-      <w:r>
-        <w:t xml:space="preserve">Figure 1: Countries in MICS</w:t>
-      </w:r>
-    </w:p>
+    <w:tbl>
+      <w:tblPr>
+        <w:tblStyle w:val="Table"/>
+        <w:tblW w:type="pct" w:w="5000"/>
+        <w:tblLook w:firstRow="0" w:lastRow="0" w:firstColumn="0" w:lastColumn="0" w:noHBand="0" w:noVBand="0" w:val="0000"/>
+      </w:tblPr>
+      <w:tblGrid>
+        <w:gridCol w:w="7920"/>
+      </w:tblGrid>
+      <w:tr>
+        <w:tc>
+          <w:tcPr/>
+          <w:bookmarkStart w:id="23" w:name="fig-MICS"/>
+          <w:p>
+            <w:pPr>
+              <w:pStyle w:val="Figure"/>
+              <w:jc w:val="center"/>
+            </w:pPr>
+            <w:r>
+              <w:drawing>
+                <wp:inline>
+                  <wp:extent cx="4620126" cy="2772075"/>
+                  <wp:effectExtent b="0" l="0" r="0" t="0"/>
+                  <wp:docPr descr="" title="" id="21" name="Picture"/>
+                  <a:graphic>
+                    <a:graphicData uri="http://schemas.openxmlformats.org/drawingml/2006/picture">
+                      <pic:pic>
+                        <pic:nvPicPr>
+                          <pic:cNvPr descr="MICS-infographic_files/figure-docx/fig-MICS-1.png" id="22" name="Picture"/>
+                          <pic:cNvPicPr>
+                            <a:picLocks noChangeArrowheads="1" noChangeAspect="1"/>
+                          </pic:cNvPicPr>
+                        </pic:nvPicPr>
+                        <pic:blipFill>
+                          <a:blip r:embed="rId20"/>
+                          <a:stretch>
+                            <a:fillRect/>
+                          </a:stretch>
+                        </pic:blipFill>
+                        <pic:spPr bwMode="auto">
+                          <a:xfrm>
+                            <a:off x="0" y="0"/>
+                            <a:ext cx="4620126" cy="2772075"/>
+                          </a:xfrm>
+                          <a:prstGeom prst="rect">
+                            <a:avLst/>
+                          </a:prstGeom>
+                          <a:noFill/>
+                          <a:ln w="9525">
+                            <a:noFill/>
+                            <a:headEnd/>
+                            <a:tailEnd/>
+                          </a:ln>
+                        </pic:spPr>
+                      </pic:pic>
+                    </a:graphicData>
+                  </a:graphic>
+                </wp:inline>
+              </w:drawing>
+            </w:r>
+          </w:p>
+          <w:p>
+            <w:pPr>
+              <w:jc w:val="center"/>
+            </w:pPr>
+            <w:pPr>
+              <w:jc w:val="start"/>
+              <w:spacing w:before="200"/>
+              <w:pStyle w:val="ImageCaption"/>
+            </w:pPr>
+            <w:r>
+              <w:t xml:space="preserve">Figure 1: Countries in MICS</w:t>
+            </w:r>
+          </w:p>
+          <w:bookmarkEnd w:id="23"/>
+        </w:tc>
+      </w:tr>
+    </w:tbl>
     <w:bookmarkEnd w:id="24"/>
-    <w:bookmarkStart w:id="25" w:name="no-spanking"/>
+    <w:bookmarkStart w:id="25" w:name="spanking-hurts-children"/>
     <w:p>
       <w:pPr>
         <w:pStyle w:val="Heading1"/>
       </w:pPr>
       <w:r>
-        <w:t xml:space="preserve">No Spanking</w:t>
+        <w:t xml:space="preserve">Spanking Hurts Children</w:t>
       </w:r>
     </w:p>
     <w:p>
@@ -227,17 +248,17 @@
         <w:pStyle w:val="FirstParagraph"/>
       </w:pPr>
       <w:r>
-        <w:t xml:space="preserve">Spanking is associated with decreases in child socio-emotional development &amp; with increases in child aggression.</w:t>
+        <w:t xml:space="preserve">Spanking is associated with decreased child socio-emotional development &amp; with increased child aggression.</w:t>
       </w:r>
     </w:p>
     <w:bookmarkEnd w:id="25"/>
-    <w:bookmarkStart w:id="26" w:name="no-insults"/>
+    <w:bookmarkStart w:id="26" w:name="insults-contribute-to-harm"/>
     <w:p>
       <w:pPr>
         <w:pStyle w:val="Heading1"/>
       </w:pPr>
       <w:r>
-        <w:t xml:space="preserve">No Insults</w:t>
+        <w:t xml:space="preserve">Insults Contribute to Harm</w:t>
       </w:r>
     </w:p>
     <w:p>
@@ -249,13 +270,13 @@
       </w:r>
     </w:p>
     <w:bookmarkEnd w:id="26"/>
-    <w:bookmarkStart w:id="27" w:name="no-physical-or-psychological-punishments"/>
+    <w:bookmarkStart w:id="27" w:name="X8f2b2721a8b0d9cb45e27b452f64d2825df0a28"/>
     <w:p>
       <w:pPr>
         <w:pStyle w:val="Heading1"/>
       </w:pPr>
       <w:r>
-        <w:t xml:space="preserve">No Physical Or Psychological Punishments</w:t>
+        <w:t xml:space="preserve">Physical and Psychological Punishment Slow Child Development</w:t>
       </w:r>
     </w:p>
     <w:p>
@@ -263,17 +284,17 @@
         <w:pStyle w:val="FirstParagraph"/>
       </w:pPr>
       <w:r>
-        <w:t xml:space="preserve">Though common, these parenting behaviors are consistently associated with decreases in child socio-emotional development &amp; with increases in child aggression.</w:t>
+        <w:t xml:space="preserve">Harsh punishment is consistently associated with decreased child socio-emotional development &amp; with more child aggression.</w:t>
       </w:r>
     </w:p>
     <w:bookmarkEnd w:id="27"/>
-    <w:bookmarkStart w:id="28" w:name="child-physical-abuse"/>
+    <w:bookmarkStart w:id="28" w:name="eliminating-spanking-reduces-abuse"/>
     <w:p>
       <w:pPr>
         <w:pStyle w:val="Heading1"/>
       </w:pPr>
       <w:r>
-        <w:t xml:space="preserve">Child Physical Abuse</w:t>
+        <w:t xml:space="preserve">Eliminating Spanking Reduces Abuse</w:t>
       </w:r>
     </w:p>
     <w:p>
@@ -285,13 +306,13 @@
       </w:r>
     </w:p>
     <w:bookmarkEnd w:id="28"/>
-    <w:bookmarkStart w:id="29" w:name="positive-discipline"/>
+    <w:bookmarkStart w:id="29" w:name="use-positive-discipline"/>
     <w:p>
       <w:pPr>
         <w:pStyle w:val="Heading1"/>
       </w:pPr>
       <w:r>
-        <w:t xml:space="preserve">Positive Discipline</w:t>
+        <w:t xml:space="preserve">Use Positive Discipline!</w:t>
       </w:r>
     </w:p>
     <w:p>
@@ -299,7 +320,15 @@
         <w:pStyle w:val="FirstParagraph"/>
       </w:pPr>
       <w:r>
-        <w:t xml:space="preserve">Positive discipline–in the form of verbal reasoning–is generally associated with improvements in child well-being across countries, and should therefore be recommended.</w:t>
+        <w:t xml:space="preserve">Positive discipline–in the form of verbal reasoning–is generally associated with improvemed child well-being across MICS countries.</w:t>
+      </w:r>
+    </w:p>
+    <w:p>
+      <w:pPr>
+        <w:pStyle w:val="BodyText"/>
+      </w:pPr>
+      <w:r>
+        <w:t xml:space="preserve">Positive discipline benefits children</w:t>
       </w:r>
     </w:p>
     <w:bookmarkEnd w:id="29"/>

</xml_diff>

<commit_message>
updated all versions with text from PowerPoint.
</commit_message>
<xml_diff>
--- a/MICS-infographic/MICS-infographic.docx
+++ b/MICS-infographic/MICS-infographic.docx
@@ -119,40 +119,7 @@
         <w:pStyle w:val="Date"/>
       </w:pPr>
       <w:r>
-        <w:t xml:space="preserve">2023-12-04</w:t>
-      </w:r>
-    </w:p>
-    <w:bookmarkStart w:id="24" w:name="data"/>
-    <w:p>
-      <w:pPr>
-        <w:pStyle w:val="Heading1"/>
-      </w:pPr>
-      <w:r>
-        <w:t xml:space="preserve">Data</w:t>
-      </w:r>
-    </w:p>
-    <w:p>
-      <w:pPr>
-        <w:pStyle w:val="FirstParagraph"/>
-      </w:pPr>
-      <w:r>
-        <w:t xml:space="preserve">The findings below are drawn from studies using the</w:t>
-      </w:r>
-      <w:r>
-        <w:t xml:space="preserve"> </w:t>
-      </w:r>
-      <w:r>
-        <w:rPr>
-          <w:iCs/>
-          <w:i/>
-        </w:rPr>
-        <w:t xml:space="preserve">Multiple Indicator Cluster Surveys</w:t>
-      </w:r>
-      <w:r>
-        <w:t xml:space="preserve"> </w:t>
-      </w:r>
-      <w:r>
-        <w:t xml:space="preserve">(MICS) conducted by UNICEF. Data come from several hundred thousand families from a diverse group of approximately 60 Low and Middle Income Countries (LMICS) around the world.</w:t>
+        <w:t xml:space="preserve">2023-12-06</w:t>
       </w:r>
     </w:p>
     <w:tbl>
@@ -233,14 +200,31 @@
         </w:tc>
       </w:tr>
     </w:tbl>
+    <w:bookmarkStart w:id="24" w:name="spanking-hurts-children"/>
+    <w:p>
+      <w:pPr>
+        <w:pStyle w:val="Heading1"/>
+      </w:pPr>
+      <w:r>
+        <w:t xml:space="preserve">Spanking Hurts Children</w:t>
+      </w:r>
+    </w:p>
+    <w:p>
+      <w:pPr>
+        <w:pStyle w:val="FirstParagraph"/>
+      </w:pPr>
+      <w:r>
+        <w:t xml:space="preserve">Spanking is associated with decreased child socio-emotional development &amp; increased child aggression.</w:t>
+      </w:r>
+    </w:p>
     <w:bookmarkEnd w:id="24"/>
-    <w:bookmarkStart w:id="25" w:name="spanking-hurts-children"/>
+    <w:bookmarkStart w:id="25" w:name="insults-contribute-to-harm"/>
     <w:p>
       <w:pPr>
         <w:pStyle w:val="Heading1"/>
       </w:pPr>
       <w:r>
-        <w:t xml:space="preserve">Spanking Hurts Children</w:t>
+        <w:t xml:space="preserve">Insults Contribute to Harm</w:t>
       </w:r>
     </w:p>
     <w:p>
@@ -248,17 +232,17 @@
         <w:pStyle w:val="FirstParagraph"/>
       </w:pPr>
       <w:r>
-        <w:t xml:space="preserve">Spanking is associated with decreased child socio-emotional development &amp; with increased child aggression.</w:t>
+        <w:t xml:space="preserve">Name-calling &amp; psychological aggression may have effects that are as harmful as those of physical punishment.</w:t>
       </w:r>
     </w:p>
     <w:bookmarkEnd w:id="25"/>
-    <w:bookmarkStart w:id="26" w:name="insults-contribute-to-harm"/>
+    <w:bookmarkStart w:id="26" w:name="X8f2b2721a8b0d9cb45e27b452f64d2825df0a28"/>
     <w:p>
       <w:pPr>
         <w:pStyle w:val="Heading1"/>
       </w:pPr>
       <w:r>
-        <w:t xml:space="preserve">Insults Contribute to Harm</w:t>
+        <w:t xml:space="preserve">Physical and Psychological Punishment Slow Child Development</w:t>
       </w:r>
     </w:p>
     <w:p>
@@ -266,17 +250,17 @@
         <w:pStyle w:val="FirstParagraph"/>
       </w:pPr>
       <w:r>
-        <w:t xml:space="preserve">Name-calling &amp; psychological aggression may have effects that are as harmful as those of physical punishment.</w:t>
+        <w:t xml:space="preserve">Harsh punishment is consistently associated with decreased child socio-emotional development &amp; more child aggression.</w:t>
       </w:r>
     </w:p>
     <w:bookmarkEnd w:id="26"/>
-    <w:bookmarkStart w:id="27" w:name="X8f2b2721a8b0d9cb45e27b452f64d2825df0a28"/>
+    <w:bookmarkStart w:id="27" w:name="eliminating-spanking-reduces-abuse"/>
     <w:p>
       <w:pPr>
         <w:pStyle w:val="Heading1"/>
       </w:pPr>
       <w:r>
-        <w:t xml:space="preserve">Physical and Psychological Punishment Slow Child Development</w:t>
+        <w:t xml:space="preserve">Eliminating Spanking Reduces Abuse</w:t>
       </w:r>
     </w:p>
     <w:p>
@@ -284,17 +268,17 @@
         <w:pStyle w:val="FirstParagraph"/>
       </w:pPr>
       <w:r>
-        <w:t xml:space="preserve">Harsh punishment is consistently associated with decreased child socio-emotional development &amp; with more child aggression.</w:t>
+        <w:t xml:space="preserve">Simulations with MICS data suggest that eliminating spanking would result in a large reduction in global rates of physical child abuse.</w:t>
       </w:r>
     </w:p>
     <w:bookmarkEnd w:id="27"/>
-    <w:bookmarkStart w:id="28" w:name="eliminating-spanking-reduces-abuse"/>
+    <w:bookmarkStart w:id="28" w:name="use-positive-discipline"/>
     <w:p>
       <w:pPr>
         <w:pStyle w:val="Heading1"/>
       </w:pPr>
       <w:r>
-        <w:t xml:space="preserve">Eliminating Spanking Reduces Abuse</w:t>
+        <w:t xml:space="preserve">Use Positive Discipline!</w:t>
       </w:r>
     </w:p>
     <w:p>
@@ -302,33 +286,17 @@
         <w:pStyle w:val="FirstParagraph"/>
       </w:pPr>
       <w:r>
-        <w:t xml:space="preserve">Simulations with MICS data suggest that eliminating the use of physical punishment would be met with a large reduction in the amount of physical child abuse.</w:t>
+        <w:t xml:space="preserve">Positive discipline–in the form of verbal reasoning–is associated with improved child well-being across MICS countries.</w:t>
       </w:r>
     </w:p>
     <w:bookmarkEnd w:id="28"/>
-    <w:bookmarkStart w:id="29" w:name="use-positive-discipline"/>
+    <w:bookmarkStart w:id="29" w:name="positive-discipline-benefits-children."/>
     <w:p>
       <w:pPr>
         <w:pStyle w:val="Heading1"/>
       </w:pPr>
       <w:r>
-        <w:t xml:space="preserve">Use Positive Discipline!</w:t>
-      </w:r>
-    </w:p>
-    <w:p>
-      <w:pPr>
-        <w:pStyle w:val="FirstParagraph"/>
-      </w:pPr>
-      <w:r>
-        <w:t xml:space="preserve">Positive discipline–in the form of verbal reasoning–is generally associated with improvemed child well-being across MICS countries.</w:t>
-      </w:r>
-    </w:p>
-    <w:p>
-      <w:pPr>
-        <w:pStyle w:val="BodyText"/>
-      </w:pPr>
-      <w:r>
-        <w:t xml:space="preserve">Positive discipline benefits children</w:t>
+        <w:t xml:space="preserve">Positive discipline benefits children.</w:t>
       </w:r>
     </w:p>
     <w:bookmarkEnd w:id="29"/>

</xml_diff>

<commit_message>
rebuild with updated references
</commit_message>
<xml_diff>
--- a/MICS-infographic/MICS-infographic.docx
+++ b/MICS-infographic/MICS-infographic.docx
@@ -7,7 +7,7 @@
         <w:pStyle w:val="Title"/>
       </w:pPr>
       <w:r>
-        <w:t xml:space="preserve">Interesting</w:t>
+        <w:t xml:space="preserve">Parenting</w:t>
       </w:r>
       <w:r>
         <w:t xml:space="preserve"> </w:t>
@@ -19,13 +19,13 @@
         <w:t xml:space="preserve"> </w:t>
       </w:r>
       <w:r>
-        <w:t xml:space="preserve">Noteworthy</w:t>
-      </w:r>
-      <w:r>
-        <w:t xml:space="preserve"> </w:t>
-      </w:r>
-      <w:r>
-        <w:t xml:space="preserve">Findings</w:t>
+        <w:t xml:space="preserve">Child</w:t>
+      </w:r>
+      <w:r>
+        <w:t xml:space="preserve"> </w:t>
+      </w:r>
+      <w:r>
+        <w:t xml:space="preserve">Development</w:t>
       </w:r>
     </w:p>
     <w:p>
@@ -119,7 +119,7 @@
         <w:pStyle w:val="Date"/>
       </w:pPr>
       <w:r>
-        <w:t xml:space="preserve">2023-12-06</w:t>
+        <w:t xml:space="preserve">2023-12-14</w:t>
       </w:r>
     </w:p>
     <w:tbl>
@@ -143,7 +143,7 @@
             <w:r>
               <w:drawing>
                 <wp:inline>
-                  <wp:extent cx="5334000" cy="3200400"/>
+                  <wp:extent cx="4620126" cy="2772075"/>
                   <wp:effectExtent b="0" l="0" r="0" t="0"/>
                   <wp:docPr descr="" title="" id="21" name="Picture"/>
                   <a:graphic>
@@ -164,7 +164,7 @@
                         <pic:spPr bwMode="auto">
                           <a:xfrm>
                             <a:off x="0" y="0"/>
-                            <a:ext cx="5334000" cy="3200400"/>
+                            <a:ext cx="4620126" cy="2772075"/>
                           </a:xfrm>
                           <a:prstGeom prst="rect">
                             <a:avLst/>
@@ -300,7 +300,7 @@
       </w:r>
     </w:p>
     <w:bookmarkEnd w:id="29"/>
-    <w:bookmarkStart w:id="43" w:name="references"/>
+    <w:bookmarkStart w:id="45" w:name="references"/>
     <w:p>
       <w:pPr>
         <w:pStyle w:val="Heading1"/>
@@ -309,7 +309,7 @@
         <w:t xml:space="preserve">References</w:t>
       </w:r>
     </w:p>
-    <w:bookmarkStart w:id="42" w:name="refs"/>
+    <w:bookmarkStart w:id="44" w:name="refs"/>
     <w:bookmarkStart w:id="31" w:name="ref-Grogan-Kaylor2021"/>
     <w:p>
       <w:pPr>
@@ -463,25 +463,19 @@
       </w:r>
     </w:p>
     <w:bookmarkEnd w:id="35"/>
-    <w:bookmarkStart w:id="37" w:name="ref-WardA"/>
+    <w:bookmarkStart w:id="37" w:name="ref-Ward2023"/>
     <w:p>
       <w:pPr>
         <w:pStyle w:val="Bibliography"/>
       </w:pPr>
       <w:r>
-        <w:t xml:space="preserve">Ward, Kaitlin P., Andrew C. Grogan-Kaylor, Garrett T. Pace, Jorge Cuartas, and Shawna J. Lee. 2021a.</w:t>
-      </w:r>
-      <w:r>
-        <w:t xml:space="preserve"> </w:t>
-      </w:r>
-      <w:r>
-        <w:t xml:space="preserve">“</w:t>
-      </w:r>
-      <w:r>
-        <w:t xml:space="preserve">A Multilevel Ecological Analysis of the Predictors of Spanking Across 65 Countries</w:t>
-      </w:r>
-      <w:r>
-        <w:t xml:space="preserve">.”</w:t>
+        <w:t xml:space="preserve">Ward, Kaitlin P., Andrew C. Grogan-Kaylor, Julie Ma, Garrett Pace, and Shawna J. Lee. 2023.</w:t>
+      </w:r>
+      <w:r>
+        <w:t xml:space="preserve"> </w:t>
+      </w:r>
+      <w:r>
+        <w:t xml:space="preserve">“Associations Between 11 Parental Discipline Behaviors and Child Outcomes Across 60 Countries.”</w:t>
       </w:r>
       <w:r>
         <w:t xml:space="preserve"> </w:t>
@@ -494,6 +488,55 @@
         <w:t xml:space="preserve">BMJ Open</w:t>
       </w:r>
       <w:r>
+        <w:t xml:space="preserve">.</w:t>
+      </w:r>
+      <w:r>
+        <w:t xml:space="preserve"> </w:t>
+      </w:r>
+      <w:hyperlink r:id="rId36">
+        <w:r>
+          <w:rPr>
+            <w:rStyle w:val="Hyperlink"/>
+          </w:rPr>
+          <w:t xml:space="preserve">https://doi.org/10.1136/bmjopen-2021-058439</w:t>
+        </w:r>
+      </w:hyperlink>
+      <w:r>
+        <w:t xml:space="preserve">.</w:t>
+      </w:r>
+    </w:p>
+    <w:bookmarkEnd w:id="37"/>
+    <w:bookmarkStart w:id="39" w:name="ref-WardA"/>
+    <w:p>
+      <w:pPr>
+        <w:pStyle w:val="Bibliography"/>
+      </w:pPr>
+      <w:r>
+        <w:t xml:space="preserve">Ward, Kaitlin P., Andrew C. Grogan-Kaylor, Garrett T. Pace, Jorge Cuartas, and Shawna J. Lee. 2021a.</w:t>
+      </w:r>
+      <w:r>
+        <w:t xml:space="preserve"> </w:t>
+      </w:r>
+      <w:r>
+        <w:t xml:space="preserve">“</w:t>
+      </w:r>
+      <w:r>
+        <w:t xml:space="preserve">A Multilevel Ecological Analysis of the Predictors of Spanking Across 65 Countries</w:t>
+      </w:r>
+      <w:r>
+        <w:t xml:space="preserve">.”</w:t>
+      </w:r>
+      <w:r>
+        <w:t xml:space="preserve"> </w:t>
+      </w:r>
+      <w:r>
+        <w:rPr>
+          <w:iCs/>
+          <w:i/>
+        </w:rPr>
+        <w:t xml:space="preserve">BMJ Open</w:t>
+      </w:r>
+      <w:r>
         <w:t xml:space="preserve"> </w:t>
       </w:r>
       <w:r>
@@ -502,7 +545,7 @@
       <w:r>
         <w:t xml:space="preserve"> </w:t>
       </w:r>
-      <w:hyperlink r:id="rId36">
+      <w:hyperlink r:id="rId38">
         <w:r>
           <w:rPr>
             <w:rStyle w:val="Hyperlink"/>
@@ -514,8 +557,8 @@
         <w:t xml:space="preserve">.</w:t>
       </w:r>
     </w:p>
-    <w:bookmarkEnd w:id="37"/>
-    <w:bookmarkStart w:id="39" w:name="ref-ward_grogan-kaylor_ma_pace_lee_2021"/>
+    <w:bookmarkEnd w:id="39"/>
+    <w:bookmarkStart w:id="41" w:name="ref-ward_grogan-kaylor_ma_pace_lee_2021"/>
     <w:p>
       <w:pPr>
         <w:pStyle w:val="Bibliography"/>
@@ -538,7 +581,7 @@
       <w:r>
         <w:t xml:space="preserve"> </w:t>
       </w:r>
-      <w:hyperlink r:id="rId38">
+      <w:hyperlink r:id="rId40">
         <w:r>
           <w:rPr>
             <w:rStyle w:val="Hyperlink"/>
@@ -550,8 +593,8 @@
         <w:t xml:space="preserve">.</w:t>
       </w:r>
     </w:p>
-    <w:bookmarkEnd w:id="39"/>
-    <w:bookmarkStart w:id="41" w:name="ref-WardC"/>
+    <w:bookmarkEnd w:id="41"/>
+    <w:bookmarkStart w:id="43" w:name="ref-WardC"/>
     <w:p>
       <w:pPr>
         <w:pStyle w:val="Bibliography"/>
@@ -587,7 +630,7 @@
       <w:r>
         <w:t xml:space="preserve">128. https://doi.org/</w:t>
       </w:r>
-      <w:hyperlink r:id="rId40">
+      <w:hyperlink r:id="rId42">
         <w:r>
           <w:rPr>
             <w:rStyle w:val="Hyperlink"/>
@@ -599,10 +642,17 @@
         <w:t xml:space="preserve">.</w:t>
       </w:r>
     </w:p>
-    <w:bookmarkEnd w:id="41"/>
-    <w:bookmarkEnd w:id="42"/>
     <w:bookmarkEnd w:id="43"/>
-    <w:sectPr/>
+    <w:bookmarkEnd w:id="44"/>
+    <w:bookmarkEnd w:id="45"/>
+    <w:sectPr>
+      <w:footerReference r:id="rId10" w:type="even"/>
+      <w:footerReference r:id="rId9" w:type="default"/>
+      <w:pgSz w:h="15840" w:w="12240"/>
+      <w:pgMar w:bottom="1440" w:footer="720" w:gutter="0" w:header="720" w:left="1440" w:right="1440" w:top="1440"/>
+      <w:cols w:space="720"/>
+      <w:docGrid w:linePitch="360"/>
+    </w:sectPr>
   </w:body>
 </w:document>
 </file>
@@ -611,6 +661,131 @@
 <w:comments xmlns:w="http://schemas.openxmlformats.org/wordprocessingml/2006/main" xmlns:m="http://schemas.openxmlformats.org/officeDocument/2006/math" xmlns:r="http://schemas.openxmlformats.org/officeDocument/2006/relationships" xmlns:o="urn:schemas-microsoft-com:office:office" xmlns:v="urn:schemas-microsoft-com:vml" xmlns:w10="urn:schemas-microsoft-com:office:word" xmlns:a="http://schemas.openxmlformats.org/drawingml/2006/main" xmlns:pic="http://schemas.openxmlformats.org/drawingml/2006/picture" xmlns:wp="http://schemas.openxmlformats.org/drawingml/2006/wordprocessingDrawing"/>
 </file>
 
+<file path=word/footer1.xml><?xml version="1.0" encoding="utf-8"?>
+<w:ftr xmlns:wpc="http://schemas.microsoft.com/office/word/2010/wordprocessingCanvas" xmlns:cx="http://schemas.microsoft.com/office/drawing/2014/chartex" xmlns:cx1="http://schemas.microsoft.com/office/drawing/2015/9/8/chartex" xmlns:mc="http://schemas.openxmlformats.org/markup-compatibility/2006" xmlns:o="urn:schemas-microsoft-com:office:office" xmlns:r="http://schemas.openxmlformats.org/officeDocument/2006/relationships" xmlns:m="http://schemas.openxmlformats.org/officeDocument/2006/math" xmlns:v="urn:schemas-microsoft-com:vml" xmlns:wp14="http://schemas.microsoft.com/office/word/2010/wordprocessingDrawing" xmlns:wp="http://schemas.openxmlformats.org/drawingml/2006/wordprocessingDrawing" xmlns:w10="urn:schemas-microsoft-com:office:word" xmlns:w="http://schemas.openxmlformats.org/wordprocessingml/2006/main" xmlns:w14="http://schemas.microsoft.com/office/word/2010/wordml" xmlns:w15="http://schemas.microsoft.com/office/word/2012/wordml" xmlns:w16se="http://schemas.microsoft.com/office/word/2015/wordml/symex" xmlns:wpg="http://schemas.microsoft.com/office/word/2010/wordprocessingGroup" xmlns:wpi="http://schemas.microsoft.com/office/word/2010/wordprocessingInk" xmlns:wne="http://schemas.microsoft.com/office/word/2006/wordml" xmlns:wps="http://schemas.microsoft.com/office/word/2010/wordprocessingShape" mc:Ignorable="w14 w15 w16se wp14">
+  <w:sdt>
+    <w:sdtPr>
+      <w:rPr>
+        <w:rStyle w:val="PageNumber"/>
+      </w:rPr>
+      <w:id w:val="-1114834620"/>
+      <w:docPartObj>
+        <w:docPartGallery w:val="Page Numbers (Bottom of Page)"/>
+        <w:docPartUnique/>
+      </w:docPartObj>
+    </w:sdtPr>
+    <w:sdtEndPr>
+      <w:rPr>
+        <w:rStyle w:val="PageNumber"/>
+      </w:rPr>
+    </w:sdtEndPr>
+    <w:sdtContent>
+      <w:p>
+        <w:pPr>
+          <w:pStyle w:val="Footer"/>
+          <w:framePr w:wrap="none" w:vAnchor="text" w:hAnchor="margin" w:xAlign="center" w:y="1"/>
+          <w:rPr>
+            <w:rStyle w:val="PageNumber"/>
+          </w:rPr>
+        </w:pPr>
+        <w:r>
+          <w:rPr>
+            <w:rStyle w:val="PageNumber"/>
+          </w:rPr>
+          <w:fldChar w:fldCharType="begin"/>
+        </w:r>
+        <w:r>
+          <w:rPr>
+            <w:rStyle w:val="PageNumber"/>
+          </w:rPr>
+          <w:instrText xml:space="preserve"> PAGE </w:instrText>
+        </w:r>
+        <w:r>
+          <w:rPr>
+            <w:rStyle w:val="PageNumber"/>
+          </w:rPr>
+          <w:fldChar w:fldCharType="end"/>
+        </w:r>
+      </w:p>
+    </w:sdtContent>
+  </w:sdt>
+  <w:p>
+    <w:pPr>
+      <w:pStyle w:val="Footer"/>
+    </w:pPr>
+  </w:p>
+</w:ftr>
+</file>
+
+<file path=word/footer2.xml><?xml version="1.0" encoding="utf-8"?>
+<w:ftr xmlns:wpc="http://schemas.microsoft.com/office/word/2010/wordprocessingCanvas" xmlns:cx="http://schemas.microsoft.com/office/drawing/2014/chartex" xmlns:cx1="http://schemas.microsoft.com/office/drawing/2015/9/8/chartex" xmlns:mc="http://schemas.openxmlformats.org/markup-compatibility/2006" xmlns:o="urn:schemas-microsoft-com:office:office" xmlns:r="http://schemas.openxmlformats.org/officeDocument/2006/relationships" xmlns:m="http://schemas.openxmlformats.org/officeDocument/2006/math" xmlns:v="urn:schemas-microsoft-com:vml" xmlns:wp14="http://schemas.microsoft.com/office/word/2010/wordprocessingDrawing" xmlns:wp="http://schemas.openxmlformats.org/drawingml/2006/wordprocessingDrawing" xmlns:w10="urn:schemas-microsoft-com:office:word" xmlns:w="http://schemas.openxmlformats.org/wordprocessingml/2006/main" xmlns:w14="http://schemas.microsoft.com/office/word/2010/wordml" xmlns:w15="http://schemas.microsoft.com/office/word/2012/wordml" xmlns:w16se="http://schemas.microsoft.com/office/word/2015/wordml/symex" xmlns:wpg="http://schemas.microsoft.com/office/word/2010/wordprocessingGroup" xmlns:wpi="http://schemas.microsoft.com/office/word/2010/wordprocessingInk" xmlns:wne="http://schemas.microsoft.com/office/word/2006/wordml" xmlns:wps="http://schemas.microsoft.com/office/word/2010/wordprocessingShape" mc:Ignorable="w14 w15 w16se wp14">
+  <w:sdt>
+    <w:sdtPr>
+      <w:rPr>
+        <w:rStyle w:val="PageNumber"/>
+      </w:rPr>
+      <w:id w:val="-11543370"/>
+      <w:docPartObj>
+        <w:docPartGallery w:val="Page Numbers (Bottom of Page)"/>
+        <w:docPartUnique/>
+      </w:docPartObj>
+    </w:sdtPr>
+    <w:sdtEndPr>
+      <w:rPr>
+        <w:rStyle w:val="PageNumber"/>
+      </w:rPr>
+    </w:sdtEndPr>
+    <w:sdtContent>
+      <w:p>
+        <w:pPr>
+          <w:pStyle w:val="Footer"/>
+          <w:framePr w:wrap="none" w:vAnchor="text" w:hAnchor="margin" w:xAlign="center" w:y="1"/>
+          <w:rPr>
+            <w:rStyle w:val="PageNumber"/>
+          </w:rPr>
+        </w:pPr>
+        <w:r>
+          <w:rPr>
+            <w:rStyle w:val="PageNumber"/>
+          </w:rPr>
+          <w:fldChar w:fldCharType="begin"/>
+        </w:r>
+        <w:r>
+          <w:rPr>
+            <w:rStyle w:val="PageNumber"/>
+          </w:rPr>
+          <w:instrText xml:space="preserve"> PAGE </w:instrText>
+        </w:r>
+        <w:r>
+          <w:rPr>
+            <w:rStyle w:val="PageNumber"/>
+          </w:rPr>
+          <w:fldChar w:fldCharType="separate"/>
+        </w:r>
+        <w:r>
+          <w:rPr>
+            <w:rStyle w:val="PageNumber"/>
+            <w:noProof/>
+          </w:rPr>
+          <w:t>1</w:t>
+        </w:r>
+        <w:r>
+          <w:rPr>
+            <w:rStyle w:val="PageNumber"/>
+          </w:rPr>
+          <w:fldChar w:fldCharType="end"/>
+        </w:r>
+      </w:p>
+    </w:sdtContent>
+  </w:sdt>
+  <w:p>
+    <w:pPr>
+      <w:pStyle w:val="Footer"/>
+    </w:pPr>
+  </w:p>
+</w:ftr>
+</file>
+
 <file path=word/footnotes.xml><?xml version="1.0" encoding="utf-8"?>
 <w:footnotes xmlns:w="http://schemas.openxmlformats.org/wordprocessingml/2006/main" xmlns:m="http://schemas.openxmlformats.org/officeDocument/2006/math" xmlns:r="http://schemas.openxmlformats.org/officeDocument/2006/relationships" xmlns:o="urn:schemas-microsoft-com:office:office" xmlns:v="urn:schemas-microsoft-com:vml" xmlns:w10="urn:schemas-microsoft-com:office:word" xmlns:a="http://schemas.openxmlformats.org/drawingml/2006/main" xmlns:pic="http://schemas.openxmlformats.org/drawingml/2006/picture" xmlns:wp="http://schemas.openxmlformats.org/drawingml/2006/wordprocessingDrawing">
   <w:footnote w:type="continuationSeparator" w:id="0">
@@ -631,7 +806,192 @@
 </file>
 
 <file path=word/numbering.xml><?xml version="1.0" encoding="utf-8"?>
-<w:numbering xmlns:w="http://schemas.openxmlformats.org/wordprocessingml/2006/main">
+<w:numbering xmlns:cx="http://schemas.microsoft.com/office/drawing/2014/chartex" xmlns:cx1="http://schemas.microsoft.com/office/drawing/2015/9/8/chartex" xmlns:m="http://schemas.openxmlformats.org/officeDocument/2006/math" xmlns:mc="http://schemas.openxmlformats.org/markup-compatibility/2006" xmlns:o="urn:schemas-microsoft-com:office:office" xmlns:r="http://schemas.openxmlformats.org/officeDocument/2006/relationships" xmlns:v="urn:schemas-microsoft-com:vml" xmlns:w="http://schemas.openxmlformats.org/wordprocessingml/2006/main" xmlns:w10="urn:schemas-microsoft-com:office:word" xmlns:w14="http://schemas.microsoft.com/office/word/2010/wordml" xmlns:w15="http://schemas.microsoft.com/office/word/2012/wordml" xmlns:w16se="http://schemas.microsoft.com/office/word/2015/wordml/symex" xmlns:wne="http://schemas.microsoft.com/office/word/2006/wordml" xmlns:wp="http://schemas.openxmlformats.org/drawingml/2006/wordprocessingDrawing" xmlns:wp14="http://schemas.microsoft.com/office/word/2010/wordprocessingDrawing" xmlns:wpc="http://schemas.microsoft.com/office/word/2010/wordprocessingCanvas" xmlns:wpg="http://schemas.microsoft.com/office/word/2010/wordprocessingGroup" xmlns:wpi="http://schemas.microsoft.com/office/word/2010/wordprocessingInk" xmlns:wps="http://schemas.microsoft.com/office/word/2010/wordprocessingShape" mc:Ignorable="w14 w15 w16se wp14">
+  <w:abstractNum w15:restartNumberingAfterBreak="0" w:abstractNumId="0">
+    <w:nsid w:val="FFFFFF7C"/>
+    <w:multiLevelType w:val="singleLevel"/>
+    <w:tmpl w:val="FAE4B2A8"/>
+    <w:lvl w:ilvl="0">
+      <w:start w:val="1"/>
+      <w:numFmt w:val="decimal"/>
+      <w:lvlText w:val="%1."/>
+      <w:lvlJc w:val="left"/>
+      <w:pPr>
+        <w:tabs>
+          <w:tab w:pos="1800" w:val="num"/>
+        </w:tabs>
+        <w:ind w:hanging="360" w:left="1800"/>
+      </w:pPr>
+    </w:lvl>
+  </w:abstractNum>
+  <w:abstractNum w15:restartNumberingAfterBreak="0" w:abstractNumId="1">
+    <w:nsid w:val="FFFFFF7D"/>
+    <w:multiLevelType w:val="singleLevel"/>
+    <w:tmpl w:val="B9964146"/>
+    <w:lvl w:ilvl="0">
+      <w:start w:val="1"/>
+      <w:numFmt w:val="decimal"/>
+      <w:lvlText w:val="%1."/>
+      <w:lvlJc w:val="left"/>
+      <w:pPr>
+        <w:tabs>
+          <w:tab w:pos="1440" w:val="num"/>
+        </w:tabs>
+        <w:ind w:hanging="360" w:left="1440"/>
+      </w:pPr>
+    </w:lvl>
+  </w:abstractNum>
+  <w:abstractNum w15:restartNumberingAfterBreak="0" w:abstractNumId="2">
+    <w:nsid w:val="FFFFFF7E"/>
+    <w:multiLevelType w:val="singleLevel"/>
+    <w:tmpl w:val="748EE9B0"/>
+    <w:lvl w:ilvl="0">
+      <w:start w:val="1"/>
+      <w:numFmt w:val="decimal"/>
+      <w:lvlText w:val="%1."/>
+      <w:lvlJc w:val="left"/>
+      <w:pPr>
+        <w:tabs>
+          <w:tab w:pos="1080" w:val="num"/>
+        </w:tabs>
+        <w:ind w:hanging="360" w:left="1080"/>
+      </w:pPr>
+    </w:lvl>
+  </w:abstractNum>
+  <w:abstractNum w15:restartNumberingAfterBreak="0" w:abstractNumId="3">
+    <w:nsid w:val="FFFFFF7F"/>
+    <w:multiLevelType w:val="singleLevel"/>
+    <w:tmpl w:val="2946CA8C"/>
+    <w:lvl w:ilvl="0">
+      <w:start w:val="1"/>
+      <w:numFmt w:val="decimal"/>
+      <w:lvlText w:val="%1."/>
+      <w:lvlJc w:val="left"/>
+      <w:pPr>
+        <w:tabs>
+          <w:tab w:pos="720" w:val="num"/>
+        </w:tabs>
+        <w:ind w:hanging="360" w:left="720"/>
+      </w:pPr>
+    </w:lvl>
+  </w:abstractNum>
+  <w:abstractNum w15:restartNumberingAfterBreak="0" w:abstractNumId="4">
+    <w:nsid w:val="FFFFFF80"/>
+    <w:multiLevelType w:val="singleLevel"/>
+    <w:tmpl w:val="640CA216"/>
+    <w:lvl w:ilvl="0">
+      <w:start w:val="1"/>
+      <w:numFmt w:val="bullet"/>
+      <w:lvlText w:val=""/>
+      <w:lvlJc w:val="left"/>
+      <w:pPr>
+        <w:tabs>
+          <w:tab w:pos="1800" w:val="num"/>
+        </w:tabs>
+        <w:ind w:hanging="360" w:left="1800"/>
+      </w:pPr>
+      <w:rPr>
+        <w:rFonts w:ascii="Symbol" w:hAnsi="Symbol" w:hint="default"/>
+      </w:rPr>
+    </w:lvl>
+  </w:abstractNum>
+  <w:abstractNum w15:restartNumberingAfterBreak="0" w:abstractNumId="5">
+    <w:nsid w:val="FFFFFF81"/>
+    <w:multiLevelType w:val="singleLevel"/>
+    <w:tmpl w:val="94B2E32C"/>
+    <w:lvl w:ilvl="0">
+      <w:start w:val="1"/>
+      <w:numFmt w:val="bullet"/>
+      <w:lvlText w:val=""/>
+      <w:lvlJc w:val="left"/>
+      <w:pPr>
+        <w:tabs>
+          <w:tab w:pos="1440" w:val="num"/>
+        </w:tabs>
+        <w:ind w:hanging="360" w:left="1440"/>
+      </w:pPr>
+      <w:rPr>
+        <w:rFonts w:ascii="Symbol" w:hAnsi="Symbol" w:hint="default"/>
+      </w:rPr>
+    </w:lvl>
+  </w:abstractNum>
+  <w:abstractNum w15:restartNumberingAfterBreak="0" w:abstractNumId="6">
+    <w:nsid w:val="FFFFFF82"/>
+    <w:multiLevelType w:val="singleLevel"/>
+    <w:tmpl w:val="D08C1BB4"/>
+    <w:lvl w:ilvl="0">
+      <w:start w:val="1"/>
+      <w:numFmt w:val="bullet"/>
+      <w:lvlText w:val=""/>
+      <w:lvlJc w:val="left"/>
+      <w:pPr>
+        <w:tabs>
+          <w:tab w:pos="1080" w:val="num"/>
+        </w:tabs>
+        <w:ind w:hanging="360" w:left="1080"/>
+      </w:pPr>
+      <w:rPr>
+        <w:rFonts w:ascii="Symbol" w:hAnsi="Symbol" w:hint="default"/>
+      </w:rPr>
+    </w:lvl>
+  </w:abstractNum>
+  <w:abstractNum w15:restartNumberingAfterBreak="0" w:abstractNumId="7">
+    <w:nsid w:val="FFFFFF83"/>
+    <w:multiLevelType w:val="singleLevel"/>
+    <w:tmpl w:val="7794E7A8"/>
+    <w:lvl w:ilvl="0">
+      <w:start w:val="1"/>
+      <w:numFmt w:val="bullet"/>
+      <w:lvlText w:val=""/>
+      <w:lvlJc w:val="left"/>
+      <w:pPr>
+        <w:tabs>
+          <w:tab w:pos="720" w:val="num"/>
+        </w:tabs>
+        <w:ind w:hanging="360" w:left="720"/>
+      </w:pPr>
+      <w:rPr>
+        <w:rFonts w:ascii="Symbol" w:hAnsi="Symbol" w:hint="default"/>
+      </w:rPr>
+    </w:lvl>
+  </w:abstractNum>
+  <w:abstractNum w15:restartNumberingAfterBreak="0" w:abstractNumId="8">
+    <w:nsid w:val="FFFFFF88"/>
+    <w:multiLevelType w:val="singleLevel"/>
+    <w:tmpl w:val="9BD4B680"/>
+    <w:lvl w:ilvl="0">
+      <w:start w:val="1"/>
+      <w:numFmt w:val="decimal"/>
+      <w:lvlText w:val="%1."/>
+      <w:lvlJc w:val="left"/>
+      <w:pPr>
+        <w:tabs>
+          <w:tab w:pos="360" w:val="num"/>
+        </w:tabs>
+        <w:ind w:hanging="360" w:left="360"/>
+      </w:pPr>
+    </w:lvl>
+  </w:abstractNum>
+  <w:abstractNum w15:restartNumberingAfterBreak="0" w:abstractNumId="9">
+    <w:nsid w:val="FFFFFF89"/>
+    <w:multiLevelType w:val="singleLevel"/>
+    <w:tmpl w:val="12A8F70C"/>
+    <w:lvl w:ilvl="0">
+      <w:start w:val="1"/>
+      <w:numFmt w:val="bullet"/>
+      <w:lvlText w:val=""/>
+      <w:lvlJc w:val="left"/>
+      <w:pPr>
+        <w:tabs>
+          <w:tab w:pos="360" w:val="num"/>
+        </w:tabs>
+        <w:ind w:hanging="360" w:left="360"/>
+      </w:pPr>
+      <w:rPr>
+        <w:rFonts w:ascii="Symbol" w:hAnsi="Symbol" w:hint="default"/>
+      </w:rPr>
+    </w:lvl>
+  </w:abstractNum>
   <w:abstractNum w:abstractNumId="990">
     <w:nsid w:val="A990"/>
     <w:multiLevelType w:val="multilevel"/>
@@ -708,6 +1068,36 @@
       </w:pPr>
     </w:lvl>
   </w:abstractNum>
+  <w:num w:numId="1">
+    <w:abstractNumId w:val="9"/>
+  </w:num>
+  <w:num w:numId="2">
+    <w:abstractNumId w:val="7"/>
+  </w:num>
+  <w:num w:numId="3">
+    <w:abstractNumId w:val="6"/>
+  </w:num>
+  <w:num w:numId="4">
+    <w:abstractNumId w:val="5"/>
+  </w:num>
+  <w:num w:numId="5">
+    <w:abstractNumId w:val="4"/>
+  </w:num>
+  <w:num w:numId="6">
+    <w:abstractNumId w:val="8"/>
+  </w:num>
+  <w:num w:numId="7">
+    <w:abstractNumId w:val="3"/>
+  </w:num>
+  <w:num w:numId="8">
+    <w:abstractNumId w:val="2"/>
+  </w:num>
+  <w:num w:numId="9">
+    <w:abstractNumId w:val="1"/>
+  </w:num>
+  <w:num w:numId="10">
+    <w:abstractNumId w:val="0"/>
+  </w:num>
   <w:num w:numId="1000">
     <w:abstractNumId w:val="990"/>
   </w:num>
@@ -715,7 +1105,7 @@
 </file>
 
 <file path=word/styles.xml><?xml version="1.0" encoding="utf-8"?>
-<w:styles xmlns:r="http://schemas.openxmlformats.org/officeDocument/2006/relationships" xmlns:w="http://schemas.openxmlformats.org/wordprocessingml/2006/main">
+<w:styles xmlns:mc="http://schemas.openxmlformats.org/markup-compatibility/2006" xmlns:r="http://schemas.openxmlformats.org/officeDocument/2006/relationships" xmlns:w="http://schemas.openxmlformats.org/wordprocessingml/2006/main" xmlns:w14="http://schemas.microsoft.com/office/word/2010/wordml" xmlns:w15="http://schemas.microsoft.com/office/word/2012/wordml" xmlns:w16se="http://schemas.microsoft.com/office/word/2015/wordml/symex" mc:Ignorable="w14 w15 w16se">
   <w:docDefaults>
     <w:rPrDefault>
       <w:rPr>
@@ -731,19 +1121,559 @@
       </w:pPr>
     </w:pPrDefault>
   </w:docDefaults>
-  <w:latentStyles w:count="276" w:defLockedState="0" w:defQFormat="0" w:defSemiHidden="0" w:defUIPriority="0" w:defUnhideWhenUsed="0"/>
+  <w:latentStyles w:count="371" w:defLockedState="0" w:defQFormat="0" w:defSemiHidden="0" w:defUIPriority="0" w:defUnhideWhenUsed="0">
+    <w:lsdException w:name="index 1" w:semiHidden="1" w:unhideWhenUsed="1"/>
+    <w:lsdException w:name="index 7" w:semiHidden="1" w:unhideWhenUsed="1"/>
+    <w:lsdException w:name="index 8" w:semiHidden="1" w:unhideWhenUsed="1"/>
+    <w:lsdException w:name="index 9" w:semiHidden="1" w:unhideWhenUsed="1"/>
+    <w:lsdException w:name="toc 1" w:semiHidden="1" w:unhideWhenUsed="1"/>
+    <w:lsdException w:name="toc 2" w:semiHidden="1" w:unhideWhenUsed="1"/>
+    <w:lsdException w:name="toc 3" w:semiHidden="1" w:unhideWhenUsed="1"/>
+    <w:lsdException w:name="toc 4" w:semiHidden="1" w:unhideWhenUsed="1"/>
+    <w:lsdException w:name="toc 5" w:semiHidden="1" w:unhideWhenUsed="1"/>
+    <w:lsdException w:name="toc 6" w:semiHidden="1" w:unhideWhenUsed="1"/>
+    <w:lsdException w:name="toc 7" w:semiHidden="1" w:unhideWhenUsed="1"/>
+    <w:lsdException w:name="toc 8" w:semiHidden="1" w:unhideWhenUsed="1"/>
+    <w:lsdException w:name="toc 9" w:semiHidden="1" w:unhideWhenUsed="1"/>
+    <w:lsdException w:name="Normal Indent" w:semiHidden="1" w:unhideWhenUsed="1"/>
+    <w:lsdException w:name="footnote text" w:semiHidden="1" w:unhideWhenUsed="1"/>
+    <w:lsdException w:name="annotation text" w:semiHidden="1" w:unhideWhenUsed="1"/>
+    <w:lsdException w:name="header" w:semiHidden="1" w:unhideWhenUsed="1"/>
+    <w:lsdException w:name="footer" w:semiHidden="1" w:unhideWhenUsed="1"/>
+    <w:lsdException w:name="index heading" w:semiHidden="1" w:unhideWhenUsed="1"/>
+    <w:lsdException w:name="caption" w:semiHidden="1" w:unhideWhenUsed="1"/>
+    <w:lsdException w:name="table of figures" w:semiHidden="1" w:unhideWhenUsed="1"/>
+    <w:lsdException w:name="envelope address" w:semiHidden="1" w:unhideWhenUsed="1"/>
+    <w:lsdException w:name="envelope return" w:semiHidden="1" w:unhideWhenUsed="1"/>
+    <w:lsdException w:name="footnote reference" w:semiHidden="1" w:unhideWhenUsed="1"/>
+    <w:lsdException w:name="annotation reference" w:semiHidden="1" w:unhideWhenUsed="1"/>
+    <w:lsdException w:name="line number" w:semiHidden="1" w:unhideWhenUsed="1"/>
+    <w:lsdException w:name="page number" w:semiHidden="1" w:unhideWhenUsed="1"/>
+    <w:lsdException w:name="endnote reference" w:semiHidden="1" w:unhideWhenUsed="1"/>
+    <w:lsdException w:name="endnote text" w:semiHidden="1" w:unhideWhenUsed="1"/>
+    <w:lsdException w:name="table of authorities" w:semiHidden="1" w:unhideWhenUsed="1"/>
+    <w:lsdException w:name="macro" w:semiHidden="1" w:unhideWhenUsed="1"/>
+    <w:lsdException w:name="toa heading" w:semiHidden="1" w:unhideWhenUsed="1"/>
+    <w:lsdException w:name="List" w:semiHidden="1" w:unhideWhenUsed="1"/>
+    <w:lsdException w:name="List Bullet" w:semiHidden="1" w:unhideWhenUsed="1"/>
+    <w:lsdException w:name="List Number" w:semiHidden="1" w:unhideWhenUsed="1"/>
+    <w:lsdException w:name="List 2" w:semiHidden="1" w:unhideWhenUsed="1"/>
+    <w:lsdException w:name="List 3" w:semiHidden="1" w:unhideWhenUsed="1"/>
+    <w:lsdException w:name="List 4" w:semiHidden="1" w:unhideWhenUsed="1"/>
+    <w:lsdException w:name="List 5" w:semiHidden="1" w:unhideWhenUsed="1"/>
+    <w:lsdException w:name="List Bullet 2" w:semiHidden="1" w:unhideWhenUsed="1"/>
+    <w:lsdException w:name="List Bullet 3" w:semiHidden="1" w:unhideWhenUsed="1"/>
+    <w:lsdException w:name="List Bullet 4" w:semiHidden="1" w:unhideWhenUsed="1"/>
+    <w:lsdException w:name="List Bullet 5" w:semiHidden="1" w:unhideWhenUsed="1"/>
+    <w:lsdException w:name="List Number 3" w:semiHidden="1" w:unhideWhenUsed="1"/>
+    <w:lsdException w:name="List Number 4" w:semiHidden="1" w:unhideWhenUsed="1"/>
+    <w:lsdException w:name="Closing" w:semiHidden="1" w:unhideWhenUsed="1"/>
+    <w:lsdException w:name="Signature" w:semiHidden="1" w:unhideWhenUsed="1"/>
+    <w:lsdException w:name="Default Paragraph Font" w:semiHidden="1" w:unhideWhenUsed="1"/>
+    <w:lsdException w:name="Body Text" w:semiHidden="1" w:unhideWhenUsed="1"/>
+    <w:lsdException w:name="Body Text Indent" w:semiHidden="1" w:unhideWhenUsed="1"/>
+    <w:lsdException w:name="List Continue" w:semiHidden="1" w:unhideWhenUsed="1"/>
+    <w:lsdException w:name="List Continue 2" w:semiHidden="1" w:unhideWhenUsed="1"/>
+    <w:lsdException w:name="List Continue 3" w:semiHidden="1" w:unhideWhenUsed="1"/>
+    <w:lsdException w:name="List Continue 4" w:semiHidden="1" w:unhideWhenUsed="1"/>
+    <w:lsdException w:name="List Continue 5" w:semiHidden="1" w:unhideWhenUsed="1"/>
+    <w:lsdException w:name="Message Header" w:semiHidden="1" w:unhideWhenUsed="1"/>
+    <w:lsdException w:name="Salutation" w:semiHidden="1" w:unhideWhenUsed="1"/>
+    <w:lsdException w:name="Date" w:semiHidden="1" w:unhideWhenUsed="1"/>
+    <w:lsdException w:name="Body Text First Indent" w:semiHidden="1" w:unhideWhenUsed="1"/>
+    <w:lsdException w:name="Body Text First Indent 2" w:semiHidden="1" w:unhideWhenUsed="1"/>
+    <w:lsdException w:name="Note Heading" w:semiHidden="1" w:unhideWhenUsed="1"/>
+    <w:lsdException w:name="Body Text 2" w:semiHidden="1" w:unhideWhenUsed="1"/>
+    <w:lsdException w:name="Body Text 3" w:semiHidden="1" w:unhideWhenUsed="1"/>
+    <w:lsdException w:name="Body Text Indent 2" w:semiHidden="1" w:unhideWhenUsed="1"/>
+    <w:lsdException w:name="Document Map" w:semiHidden="1" w:unhideWhenUsed="1"/>
+    <w:lsdException w:name="Plain Text" w:semiHidden="1" w:unhideWhenUsed="1"/>
+    <w:lsdException w:name="E-mail Signature" w:semiHidden="1" w:unhideWhenUsed="1"/>
+    <w:lsdException w:name="HTML Top of Form" w:semiHidden="1" w:unhideWhenUsed="1"/>
+    <w:lsdException w:name="HTML Bottom of Form" w:semiHidden="1" w:unhideWhenUsed="1"/>
+    <w:lsdException w:name="Normal (Web)" w:semiHidden="1" w:unhideWhenUsed="1"/>
+    <w:lsdException w:name="HTML Acronym" w:semiHidden="1" w:unhideWhenUsed="1"/>
+    <w:lsdException w:name="HTML Address" w:semiHidden="1" w:unhideWhenUsed="1"/>
+    <w:lsdException w:name="HTML Cite" w:semiHidden="1" w:unhideWhenUsed="1"/>
+    <w:lsdException w:name="HTML Code" w:semiHidden="1" w:unhideWhenUsed="1"/>
+    <w:lsdException w:name="HTML Definition" w:semiHidden="1" w:unhideWhenUsed="1"/>
+    <w:lsdException w:name="HTML Keyboard" w:semiHidden="1" w:unhideWhenUsed="1"/>
+    <w:lsdException w:name="HTML Preformatted" w:semiHidden="1" w:unhideWhenUsed="1"/>
+    <w:lsdException w:name="HTML Sample" w:semiHidden="1" w:unhideWhenUsed="1"/>
+    <w:lsdException w:name="HTML Typewriter" w:semiHidden="1" w:unhideWhenUsed="1"/>
+    <w:lsdException w:name="HTML Variable" w:semiHidden="1" w:unhideWhenUsed="1"/>
+    <w:lsdException w:name="Normal Table" w:semiHidden="1" w:unhideWhenUsed="1"/>
+    <w:lsdException w:name="annotation subject" w:semiHidden="1" w:unhideWhenUsed="1"/>
+    <w:lsdException w:name="No List" w:semiHidden="1" w:unhideWhenUsed="1"/>
+    <w:lsdException w:name="Outline List 1" w:semiHidden="1" w:unhideWhenUsed="1"/>
+    <w:lsdException w:name="Outline List 2" w:semiHidden="1" w:unhideWhenUsed="1"/>
+    <w:lsdException w:name="Outline List 3" w:semiHidden="1" w:unhideWhenUsed="1"/>
+    <w:lsdException w:name="Table Simple 1" w:semiHidden="1" w:unhideWhenUsed="1"/>
+    <w:lsdException w:name="Table Simple 2" w:semiHidden="1" w:unhideWhenUsed="1"/>
+    <w:lsdException w:name="Table Simple 3" w:semiHidden="1" w:unhideWhenUsed="1"/>
+    <w:lsdException w:name="Table Classic 1" w:semiHidden="1" w:unhideWhenUsed="1"/>
+    <w:lsdException w:name="Table Classic 2" w:semiHidden="1" w:unhideWhenUsed="1"/>
+    <w:lsdException w:name="Table Classic 3" w:semiHidden="1" w:unhideWhenUsed="1"/>
+    <w:lsdException w:name="Table Classic 4" w:semiHidden="1" w:unhideWhenUsed="1"/>
+    <w:lsdException w:name="Table Colorful 1" w:semiHidden="1" w:unhideWhenUsed="1"/>
+    <w:lsdException w:name="Table Colorful 2" w:semiHidden="1" w:unhideWhenUsed="1"/>
+    <w:lsdException w:name="Table Colorful 3" w:semiHidden="1" w:unhideWhenUsed="1"/>
+    <w:lsdException w:name="Table Columns 1" w:semiHidden="1" w:unhideWhenUsed="1"/>
+    <w:lsdException w:name="Table Columns 2" w:semiHidden="1" w:unhideWhenUsed="1"/>
+    <w:lsdException w:name="Table Columns 3" w:semiHidden="1" w:unhideWhenUsed="1"/>
+    <w:lsdException w:name="Table Columns 4" w:semiHidden="1" w:unhideWhenUsed="1"/>
+    <w:lsdException w:name="Table Columns 5" w:semiHidden="1" w:unhideWhenUsed="1"/>
+    <w:lsdException w:name="Table Grid 1" w:semiHidden="1" w:unhideWhenUsed="1"/>
+    <w:lsdException w:name="Table Grid 2" w:semiHidden="1" w:unhideWhenUsed="1"/>
+    <w:lsdException w:name="Table Grid 3" w:semiHidden="1" w:unhideWhenUsed="1"/>
+    <w:lsdException w:name="Table Grid 4" w:semiHidden="1" w:unhideWhenUsed="1"/>
+    <w:lsdException w:name="Table Grid 5" w:semiHidden="1" w:unhideWhenUsed="1"/>
+    <w:lsdException w:name="Table Grid 6" w:semiHidden="1" w:unhideWhenUsed="1"/>
+    <w:lsdException w:name="Table Grid 7" w:semiHidden="1" w:unhideWhenUsed="1"/>
+    <w:lsdException w:name="Table Grid 8" w:semiHidden="1" w:unhideWhenUsed="1"/>
+    <w:lsdException w:name="Table List 1" w:semiHidden="1" w:unhideWhenUsed="1"/>
+    <w:lsdException w:name="Table List 2" w:semiHidden="1" w:unhideWhenUsed="1"/>
+    <w:lsdException w:name="Table List 3" w:semiHidden="1" w:unhideWhenUsed="1"/>
+    <w:lsdException w:name="Table List 4" w:semiHidden="1" w:unhideWhenUsed="1"/>
+    <w:lsdException w:name="Table List 5" w:semiHidden="1" w:unhideWhenUsed="1"/>
+    <w:lsdException w:name="Table List 6" w:semiHidden="1" w:unhideWhenUsed="1"/>
+    <w:lsdException w:name="Table List 7" w:semiHidden="1" w:unhideWhenUsed="1"/>
+    <w:lsdException w:name="Table List 8" w:semiHidden="1" w:unhideWhenUsed="1"/>
+    <w:lsdException w:name="Table 3D effects 1" w:semiHidden="1" w:unhideWhenUsed="1"/>
+    <w:lsdException w:name="Table 3D effects 2" w:semiHidden="1" w:unhideWhenUsed="1"/>
+    <w:lsdException w:name="Table 3D effects 3" w:semiHidden="1" w:unhideWhenUsed="1"/>
+    <w:lsdException w:name="Table Contemporary" w:semiHidden="1" w:unhideWhenUsed="1"/>
+    <w:lsdException w:name="Table Elegant" w:semiHidden="1" w:unhideWhenUsed="1"/>
+    <w:lsdException w:name="Table Professional" w:semiHidden="1" w:unhideWhenUsed="1"/>
+    <w:lsdException w:name="Table Subtle 1" w:semiHidden="1" w:unhideWhenUsed="1"/>
+    <w:lsdException w:name="Table Subtle 2" w:semiHidden="1" w:unhideWhenUsed="1"/>
+    <w:lsdException w:name="Table Web 1" w:semiHidden="1" w:unhideWhenUsed="1"/>
+    <w:lsdException w:name="Table Web 2" w:semiHidden="1" w:unhideWhenUsed="1"/>
+    <w:lsdException w:name="Table Web 3" w:semiHidden="1" w:unhideWhenUsed="1"/>
+    <w:lsdException w:name="Balloon Text" w:semiHidden="1" w:unhideWhenUsed="1"/>
+    <w:lsdException w:name="Table Theme" w:semiHidden="1" w:unhideWhenUsed="1"/>
+    <w:lsdException w:name="Placeholder Text" w:semiHidden="1"/>
+    <w:lsdException w:name="Light Shading"/>
+    <w:lsdException w:name="Light List"/>
+    <w:lsdException w:name="Light Grid"/>
+    <w:lsdException w:name="Medium Shading 1"/>
+    <w:lsdException w:name="Medium Shading 2"/>
+    <w:lsdException w:name="Medium List 1"/>
+    <w:lsdException w:name="Medium List 2"/>
+    <w:lsdException w:name="Medium Grid 1"/>
+    <w:lsdException w:name="Medium Grid 2"/>
+    <w:lsdException w:name="Medium Grid 3"/>
+    <w:lsdException w:name="Dark List"/>
+    <w:lsdException w:name="Colorful Shading"/>
+    <w:lsdException w:name="Colorful List"/>
+    <w:lsdException w:name="Colorful Grid"/>
+    <w:lsdException w:name="Light Shading Accent 1"/>
+    <w:lsdException w:name="Light List Accent 1"/>
+    <w:lsdException w:name="Light Grid Accent 1"/>
+    <w:lsdException w:name="Medium Shading 1 Accent 1"/>
+    <w:lsdException w:name="Medium Shading 2 Accent 1"/>
+    <w:lsdException w:name="Medium List 1 Accent 1"/>
+    <w:lsdException w:name="Revision" w:semiHidden="1"/>
+    <w:lsdException w:name="Medium List 2 Accent 1"/>
+    <w:lsdException w:name="Medium Grid 1 Accent 1"/>
+    <w:lsdException w:name="Medium Grid 2 Accent 1"/>
+    <w:lsdException w:name="Medium Grid 3 Accent 1"/>
+    <w:lsdException w:name="Dark List Accent 1"/>
+    <w:lsdException w:name="Colorful Shading Accent 1"/>
+    <w:lsdException w:name="Colorful List Accent 1"/>
+    <w:lsdException w:name="Colorful Grid Accent 1"/>
+    <w:lsdException w:name="Light Shading Accent 2"/>
+    <w:lsdException w:name="Light List Accent 2"/>
+    <w:lsdException w:name="Light Grid Accent 2"/>
+    <w:lsdException w:name="Medium Shading 1 Accent 2"/>
+    <w:lsdException w:name="Medium Shading 2 Accent 2"/>
+    <w:lsdException w:name="Medium List 1 Accent 2"/>
+    <w:lsdException w:name="Medium List 2 Accent 2"/>
+    <w:lsdException w:name="Medium Grid 1 Accent 2"/>
+    <w:lsdException w:name="Medium Grid 2 Accent 2"/>
+    <w:lsdException w:name="Medium Grid 3 Accent 2"/>
+    <w:lsdException w:name="Dark List Accent 2"/>
+    <w:lsdException w:name="Colorful Shading Accent 2"/>
+    <w:lsdException w:name="Colorful List Accent 2"/>
+    <w:lsdException w:name="Colorful Grid Accent 2"/>
+    <w:lsdException w:name="Light Shading Accent 3"/>
+    <w:lsdException w:name="Light List Accent 3"/>
+    <w:lsdException w:name="Light Grid Accent 3"/>
+    <w:lsdException w:name="Medium Shading 1 Accent 3"/>
+    <w:lsdException w:name="Medium Shading 2 Accent 3"/>
+    <w:lsdException w:name="Medium List 1 Accent 3"/>
+    <w:lsdException w:name="Medium List 2 Accent 3"/>
+    <w:lsdException w:name="Medium Grid 1 Accent 3"/>
+    <w:lsdException w:name="Medium Grid 2 Accent 3"/>
+    <w:lsdException w:name="Medium Grid 3 Accent 3"/>
+    <w:lsdException w:name="Dark List Accent 3"/>
+    <w:lsdException w:name="Colorful Shading Accent 3"/>
+    <w:lsdException w:name="Colorful List Accent 3"/>
+    <w:lsdException w:name="Colorful Grid Accent 3"/>
+    <w:lsdException w:name="Light Shading Accent 4"/>
+    <w:lsdException w:name="Light List Accent 4"/>
+    <w:lsdException w:name="Light Grid Accent 4"/>
+    <w:lsdException w:name="Medium Shading 1 Accent 4"/>
+    <w:lsdException w:name="Medium Shading 2 Accent 4"/>
+    <w:lsdException w:name="Medium List 1 Accent 4"/>
+    <w:lsdException w:name="Medium List 2 Accent 4"/>
+    <w:lsdException w:name="Medium Grid 1 Accent 4"/>
+    <w:lsdException w:name="Medium Grid 2 Accent 4"/>
+    <w:lsdException w:name="Medium Grid 3 Accent 4"/>
+    <w:lsdException w:name="Dark List Accent 4"/>
+    <w:lsdException w:name="Colorful Shading Accent 4"/>
+    <w:lsdException w:name="Colorful List Accent 4"/>
+    <w:lsdException w:name="Colorful Grid Accent 4"/>
+    <w:lsdException w:name="Light Shading Accent 5"/>
+    <w:lsdException w:name="Light List Accent 5"/>
+    <w:lsdException w:name="Light Grid Accent 5"/>
+    <w:lsdException w:name="Medium Shading 1 Accent 5"/>
+    <w:lsdException w:name="Medium Shading 2 Accent 5"/>
+    <w:lsdException w:name="Medium List 1 Accent 5"/>
+    <w:lsdException w:name="Medium List 2 Accent 5"/>
+    <w:lsdException w:name="Medium Grid 1 Accent 5"/>
+    <w:lsdException w:name="Medium Grid 2 Accent 5"/>
+    <w:lsdException w:name="Medium Grid 3 Accent 5"/>
+    <w:lsdException w:name="Dark List Accent 5"/>
+    <w:lsdException w:name="Colorful Shading Accent 5"/>
+    <w:lsdException w:name="Colorful List Accent 5"/>
+    <w:lsdException w:name="Colorful Grid Accent 5"/>
+    <w:lsdException w:name="Light Shading Accent 6"/>
+    <w:lsdException w:name="Light List Accent 6"/>
+    <w:lsdException w:name="Light Grid Accent 6"/>
+    <w:lsdException w:name="Medium Shading 1 Accent 6"/>
+    <w:lsdException w:name="Medium Shading 2 Accent 6"/>
+    <w:lsdException w:name="Medium List 1 Accent 6"/>
+    <w:lsdException w:name="Medium List 2 Accent 6"/>
+    <w:lsdException w:name="Medium Grid 1 Accent 6"/>
+    <w:lsdException w:name="Medium Grid 2 Accent 6"/>
+    <w:lsdException w:name="Medium Grid 3 Accent 6"/>
+    <w:lsdException w:name="Dark List Accent 6"/>
+    <w:lsdException w:name="Colorful Shading Accent 6"/>
+    <w:lsdException w:name="Colorful List Accent 6"/>
+    <w:lsdException w:name="Colorful Grid Accent 6"/>
+    <w:lsdException w:name="Bibliography" w:semiHidden="1" w:unhideWhenUsed="1"/>
+    <w:lsdException w:name="TOC Heading" w:semiHidden="1" w:unhideWhenUsed="1"/>
+    <w:lsdException w:name="Grid Table 4" w:uiPriority="49"/>
+    <w:lsdException w:name="Grid Table 5 Dark" w:uiPriority="50"/>
+    <w:lsdException w:name="Grid Table 6 Colorful" w:uiPriority="51"/>
+    <w:lsdException w:name="Grid Table 7 Colorful" w:uiPriority="52"/>
+    <w:lsdException w:name="Grid Table 1 Light Accent 1" w:uiPriority="46"/>
+    <w:lsdException w:name="Grid Table 2 Accent 1" w:uiPriority="47"/>
+    <w:lsdException w:name="Grid Table 3 Accent 1" w:uiPriority="48"/>
+    <w:lsdException w:name="Grid Table 4 Accent 1" w:uiPriority="49"/>
+    <w:lsdException w:name="Grid Table 5 Dark Accent 1" w:uiPriority="50"/>
+    <w:lsdException w:name="Grid Table 6 Colorful Accent 1" w:uiPriority="51"/>
+    <w:lsdException w:name="Grid Table 7 Colorful Accent 1" w:uiPriority="52"/>
+    <w:lsdException w:name="Grid Table 1 Light Accent 2" w:uiPriority="46"/>
+    <w:lsdException w:name="Grid Table 2 Accent 2" w:uiPriority="47"/>
+    <w:lsdException w:name="Grid Table 3 Accent 2" w:uiPriority="48"/>
+    <w:lsdException w:name="Grid Table 4 Accent 2" w:uiPriority="49"/>
+    <w:lsdException w:name="Grid Table 5 Dark Accent 2" w:uiPriority="50"/>
+    <w:lsdException w:name="Grid Table 6 Colorful Accent 2" w:uiPriority="51"/>
+    <w:lsdException w:name="Grid Table 7 Colorful Accent 2" w:uiPriority="52"/>
+    <w:lsdException w:name="Grid Table 1 Light Accent 3" w:uiPriority="46"/>
+    <w:lsdException w:name="Grid Table 2 Accent 3" w:uiPriority="47"/>
+    <w:lsdException w:name="Grid Table 3 Accent 3" w:uiPriority="48"/>
+    <w:lsdException w:name="Grid Table 4 Accent 3" w:uiPriority="49"/>
+    <w:lsdException w:name="Grid Table 5 Dark Accent 3" w:uiPriority="50"/>
+    <w:lsdException w:name="Grid Table 6 Colorful Accent 3" w:uiPriority="51"/>
+    <w:lsdException w:name="Grid Table 7 Colorful Accent 3" w:uiPriority="52"/>
+    <w:lsdException w:name="Grid Table 1 Light Accent 4" w:uiPriority="46"/>
+    <w:lsdException w:name="Grid Table 2 Accent 4" w:uiPriority="47"/>
+    <w:lsdException w:name="Grid Table 3 Accent 4" w:uiPriority="48"/>
+    <w:lsdException w:name="Grid Table 4 Accent 4" w:uiPriority="49"/>
+    <w:lsdException w:name="Grid Table 5 Dark Accent 4" w:uiPriority="50"/>
+    <w:lsdException w:name="Grid Table 6 Colorful Accent 4" w:uiPriority="51"/>
+    <w:lsdException w:name="Grid Table 7 Colorful Accent 4" w:uiPriority="52"/>
+    <w:lsdException w:name="Grid Table 1 Light Accent 5" w:uiPriority="46"/>
+    <w:lsdException w:name="Grid Table 2 Accent 5" w:uiPriority="47"/>
+    <w:lsdException w:name="Grid Table 3 Accent 5" w:uiPriority="48"/>
+    <w:lsdException w:name="Grid Table 4 Accent 5" w:uiPriority="49"/>
+    <w:lsdException w:name="Grid Table 5 Dark Accent 5" w:uiPriority="50"/>
+    <w:lsdException w:name="Grid Table 6 Colorful Accent 5" w:uiPriority="51"/>
+    <w:lsdException w:name="Grid Table 7 Colorful Accent 5" w:uiPriority="52"/>
+    <w:lsdException w:name="Grid Table 1 Light Accent 6" w:uiPriority="46"/>
+    <w:lsdException w:name="Grid Table 2 Accent 6" w:uiPriority="47"/>
+    <w:lsdException w:name="Grid Table 3 Accent 6" w:uiPriority="48"/>
+    <w:lsdException w:name="Grid Table 4 Accent 6" w:uiPriority="49"/>
+    <w:lsdException w:name="Grid Table 5 Dark Accent 6" w:uiPriority="50"/>
+    <w:lsdException w:name="Grid Table 6 Colorful Accent 6" w:uiPriority="51"/>
+    <w:lsdException w:name="Grid Table 7 Colorful Accent 6" w:uiPriority="52"/>
+    <w:lsdException w:name="List Table 1 Light" w:uiPriority="46"/>
+    <w:lsdException w:name="List Table 2" w:uiPriority="47"/>
+    <w:lsdException w:name="List Table 3" w:uiPriority="48"/>
+    <w:lsdException w:name="List Table 4" w:uiPriority="49"/>
+    <w:lsdException w:name="List Table 5 Dark" w:uiPriority="50"/>
+    <w:lsdException w:name="List Table 6 Colorful" w:uiPriority="51"/>
+    <w:lsdException w:name="List Table 7 Colorful" w:uiPriority="52"/>
+    <w:lsdException w:name="List Table 1 Light Accent 1" w:uiPriority="46"/>
+    <w:lsdException w:name="List Table 2 Accent 1" w:uiPriority="47"/>
+    <w:lsdException w:name="List Table 3 Accent 1" w:uiPriority="48"/>
+    <w:lsdException w:name="List Table 4 Accent 1" w:uiPriority="49"/>
+    <w:lsdException w:name="List Table 5 Dark Accent 1" w:uiPriority="50"/>
+    <w:lsdException w:name="List Table 6 Colorful Accent 1" w:uiPriority="51"/>
+    <w:lsdException w:name="List Table 7 Colorful Accent 1" w:uiPriority="52"/>
+    <w:lsdException w:name="List Table 1 Light Accent 2" w:uiPriority="46"/>
+    <w:lsdException w:name="List Table 2 Accent 2" w:uiPriority="47"/>
+    <w:lsdException w:name="List Table 3 Accent 2" w:uiPriority="48"/>
+    <w:lsdException w:name="List Table 4 Accent 2" w:uiPriority="49"/>
+    <w:lsdException w:name="List Table 5 Dark Accent 2" w:uiPriority="50"/>
+    <w:lsdException w:name="List Table 6 Colorful Accent 2" w:uiPriority="51"/>
+    <w:lsdException w:name="List Table 7 Colorful Accent 2" w:uiPriority="52"/>
+    <w:lsdException w:name="List Table 1 Light Accent 3" w:uiPriority="46"/>
+    <w:lsdException w:name="List Table 2 Accent 3" w:uiPriority="47"/>
+    <w:lsdException w:name="List Table 3 Accent 3" w:uiPriority="48"/>
+    <w:lsdException w:name="List Table 4 Accent 3" w:uiPriority="49"/>
+    <w:lsdException w:name="List Table 5 Dark Accent 3" w:uiPriority="50"/>
+    <w:lsdException w:name="List Table 6 Colorful Accent 3" w:uiPriority="51"/>
+    <w:lsdException w:name="List Table 7 Colorful Accent 3" w:uiPriority="52"/>
+    <w:lsdException w:name="List Table 1 Light Accent 4" w:uiPriority="46"/>
+    <w:lsdException w:name="List Table 2 Accent 4" w:uiPriority="47"/>
+    <w:lsdException w:name="List Table 3 Accent 4" w:uiPriority="48"/>
+    <w:lsdException w:name="List Table 4 Accent 4" w:uiPriority="49"/>
+    <w:lsdException w:name="List Table 5 Dark Accent 4" w:uiPriority="50"/>
+    <w:lsdException w:name="List Table 6 Colorful Accent 4" w:uiPriority="51"/>
+    <w:lsdException w:name="List Table 7 Colorful Accent 4" w:uiPriority="52"/>
+    <w:lsdException w:name="List Table 1 Light Accent 5" w:uiPriority="46"/>
+    <w:lsdException w:name="List Table 2 Accent 5" w:uiPriority="47"/>
+    <w:lsdException w:name="List Table 3 Accent 5" w:uiPriority="48"/>
+    <w:lsdException w:name="List Table 4 Accent 5" w:uiPriority="49"/>
+    <w:lsdException w:name="List Table 5 Dark Accent 5" w:uiPriority="50"/>
+    <w:lsdException w:name="List Table 6 Colorful Accent 5" w:uiPriority="51"/>
+    <w:lsdException w:name="List Table 7 Colorful Accent 5" w:uiPriority="52"/>
+    <w:lsdException w:name="List Table 1 Light Accent 6" w:uiPriority="46"/>
+    <w:lsdException w:name="List Table 2 Accent 6" w:uiPriority="47"/>
+    <w:lsdException w:name="List Table 3 Accent 6" w:uiPriority="48"/>
+    <w:lsdException w:name="List Table 4 Accent 6" w:uiPriority="49"/>
+    <w:lsdException w:name="List Table 5 Dark Accent 6" w:uiPriority="50"/>
+    <w:lsdException w:name="List Table 6 Colorful Accent 6" w:uiPriority="51"/>
+    <w:lsdException w:name="List Table 7 Colorful Accent 6" w:uiPriority="52"/>
+  </w:latentStyles>
   <w:style w:default="1" w:styleId="Normal" w:type="paragraph">
     <w:name w:val="Normal"/>
     <w:qFormat/>
+    <w:rsid w:val="005033EB"/>
+    <w:rPr>
+      <w:rFonts w:ascii="Tw Cen MT" w:hAnsi="Tw Cen MT"/>
+    </w:rPr>
+  </w:style>
+  <w:style w:styleId="Heading1" w:type="paragraph">
+    <w:name w:val="heading 1"/>
+    <w:basedOn w:val="Normal"/>
+    <w:next w:val="BodyText"/>
+    <w:uiPriority w:val="9"/>
+    <w:qFormat/>
+    <w:rsid w:val="002763BC"/>
+    <w:pPr>
+      <w:keepNext/>
+      <w:keepLines/>
+      <w:spacing w:after="120" w:before="480"/>
+      <w:outlineLvl w:val="0"/>
+    </w:pPr>
+    <w:rPr>
+      <w:rFonts w:cstheme="majorBidi" w:eastAsiaTheme="majorEastAsia"/>
+      <w:b/>
+      <w:bCs/>
+      <w:color w:val="002060"/>
+      <w:sz w:val="36"/>
+      <w:szCs w:val="32"/>
+    </w:rPr>
+  </w:style>
+  <w:style w:styleId="Heading2" w:type="paragraph">
+    <w:name w:val="heading 2"/>
+    <w:basedOn w:val="Normal"/>
+    <w:next w:val="BodyText"/>
+    <w:uiPriority w:val="9"/>
+    <w:unhideWhenUsed/>
+    <w:qFormat/>
+    <w:rsid w:val="00A763A9"/>
+    <w:pPr>
+      <w:keepNext/>
+      <w:keepLines/>
+      <w:spacing w:after="120" w:before="200"/>
+      <w:outlineLvl w:val="1"/>
+    </w:pPr>
+    <w:rPr>
+      <w:rFonts w:cstheme="majorBidi" w:eastAsiaTheme="majorEastAsia"/>
+      <w:b/>
+      <w:bCs/>
+      <w:color w:val="0070C0"/>
+      <w:sz w:val="32"/>
+      <w:szCs w:val="32"/>
+    </w:rPr>
+  </w:style>
+  <w:style w:styleId="Heading3" w:type="paragraph">
+    <w:name w:val="heading 3"/>
+    <w:basedOn w:val="Normal"/>
+    <w:next w:val="BodyText"/>
+    <w:uiPriority w:val="9"/>
+    <w:unhideWhenUsed/>
+    <w:qFormat/>
+    <w:rsid w:val="005033EB"/>
+    <w:pPr>
+      <w:keepNext/>
+      <w:keepLines/>
+      <w:spacing w:after="0" w:before="200"/>
+      <w:outlineLvl w:val="2"/>
+    </w:pPr>
+    <w:rPr>
+      <w:rFonts w:cstheme="majorBidi" w:eastAsiaTheme="majorEastAsia"/>
+      <w:b/>
+      <w:bCs/>
+      <w:color w:themeColor="accent1" w:val="4F81BD"/>
+      <w:sz w:val="28"/>
+      <w:szCs w:val="28"/>
+    </w:rPr>
+  </w:style>
+  <w:style w:styleId="Heading4" w:type="paragraph">
+    <w:name w:val="heading 4"/>
+    <w:basedOn w:val="Normal"/>
+    <w:next w:val="BodyText"/>
+    <w:uiPriority w:val="9"/>
+    <w:unhideWhenUsed/>
+    <w:qFormat/>
+    <w:pPr>
+      <w:keepNext/>
+      <w:keepLines/>
+      <w:spacing w:after="0" w:before="200"/>
+      <w:outlineLvl w:val="3"/>
+    </w:pPr>
+    <w:rPr>
+      <w:rFonts w:asciiTheme="majorHAnsi" w:cstheme="majorBidi" w:eastAsiaTheme="majorEastAsia" w:hAnsiTheme="majorHAnsi"/>
+      <w:b/>
+      <w:bCs/>
+      <w:color w:themeColor="accent1" w:val="4F81BD"/>
+    </w:rPr>
+  </w:style>
+  <w:style w:styleId="Heading5" w:type="paragraph">
+    <w:name w:val="heading 5"/>
+    <w:basedOn w:val="Normal"/>
+    <w:next w:val="BodyText"/>
+    <w:uiPriority w:val="9"/>
+    <w:unhideWhenUsed/>
+    <w:qFormat/>
+    <w:pPr>
+      <w:keepNext/>
+      <w:keepLines/>
+      <w:spacing w:after="0" w:before="200"/>
+      <w:outlineLvl w:val="4"/>
+    </w:pPr>
+    <w:rPr>
+      <w:rFonts w:asciiTheme="majorHAnsi" w:cstheme="majorBidi" w:eastAsiaTheme="majorEastAsia" w:hAnsiTheme="majorHAnsi"/>
+      <w:i/>
+      <w:iCs/>
+      <w:color w:themeColor="accent1" w:val="4F81BD"/>
+    </w:rPr>
+  </w:style>
+  <w:style w:styleId="Heading6" w:type="paragraph">
+    <w:name w:val="heading 6"/>
+    <w:basedOn w:val="Normal"/>
+    <w:next w:val="BodyText"/>
+    <w:uiPriority w:val="9"/>
+    <w:unhideWhenUsed/>
+    <w:qFormat/>
+    <w:pPr>
+      <w:keepNext/>
+      <w:keepLines/>
+      <w:spacing w:after="0" w:before="200"/>
+      <w:outlineLvl w:val="5"/>
+    </w:pPr>
+    <w:rPr>
+      <w:rFonts w:asciiTheme="majorHAnsi" w:cstheme="majorBidi" w:eastAsiaTheme="majorEastAsia" w:hAnsiTheme="majorHAnsi"/>
+      <w:color w:themeColor="accent1" w:val="4F81BD"/>
+    </w:rPr>
+  </w:style>
+  <w:style w:styleId="Heading7" w:type="paragraph">
+    <w:name w:val="heading 7"/>
+    <w:basedOn w:val="Normal"/>
+    <w:next w:val="BodyText"/>
+    <w:uiPriority w:val="9"/>
+    <w:unhideWhenUsed/>
+    <w:qFormat/>
+    <w:pPr>
+      <w:keepNext/>
+      <w:keepLines/>
+      <w:spacing w:after="0" w:before="200"/>
+      <w:outlineLvl w:val="6"/>
+    </w:pPr>
+    <w:rPr>
+      <w:rFonts w:asciiTheme="majorHAnsi" w:cstheme="majorBidi" w:eastAsiaTheme="majorEastAsia" w:hAnsiTheme="majorHAnsi"/>
+      <w:color w:themeColor="accent1" w:val="4F81BD"/>
+    </w:rPr>
+  </w:style>
+  <w:style w:styleId="Heading8" w:type="paragraph">
+    <w:name w:val="heading 8"/>
+    <w:basedOn w:val="Normal"/>
+    <w:next w:val="BodyText"/>
+    <w:uiPriority w:val="9"/>
+    <w:unhideWhenUsed/>
+    <w:qFormat/>
+    <w:pPr>
+      <w:keepNext/>
+      <w:keepLines/>
+      <w:spacing w:after="0" w:before="200"/>
+      <w:outlineLvl w:val="7"/>
+    </w:pPr>
+    <w:rPr>
+      <w:rFonts w:asciiTheme="majorHAnsi" w:cstheme="majorBidi" w:eastAsiaTheme="majorEastAsia" w:hAnsiTheme="majorHAnsi"/>
+      <w:color w:themeColor="accent1" w:val="4F81BD"/>
+    </w:rPr>
+  </w:style>
+  <w:style w:styleId="Heading9" w:type="paragraph">
+    <w:name w:val="heading 9"/>
+    <w:basedOn w:val="Normal"/>
+    <w:next w:val="BodyText"/>
+    <w:uiPriority w:val="9"/>
+    <w:unhideWhenUsed/>
+    <w:qFormat/>
+    <w:pPr>
+      <w:keepNext/>
+      <w:keepLines/>
+      <w:spacing w:after="0" w:before="200"/>
+      <w:outlineLvl w:val="8"/>
+    </w:pPr>
+    <w:rPr>
+      <w:rFonts w:asciiTheme="majorHAnsi" w:cstheme="majorBidi" w:eastAsiaTheme="majorEastAsia" w:hAnsiTheme="majorHAnsi"/>
+      <w:color w:themeColor="accent1" w:val="4F81BD"/>
+    </w:rPr>
+  </w:style>
+  <w:style w:default="1" w:styleId="DefaultParagraphFont" w:type="character">
+    <w:name w:val="Default Paragraph Font"/>
+    <w:uiPriority w:val="1"/>
+    <w:semiHidden/>
+    <w:unhideWhenUsed/>
+  </w:style>
+  <w:style w:default="1" w:styleId="TableNormal" w:type="table">
+    <w:name w:val="Normal Table"/>
+    <w:uiPriority w:val="99"/>
+    <w:semiHidden/>
+    <w:unhideWhenUsed/>
+    <w:tblPr>
+      <w:tblInd w:type="dxa" w:w="0"/>
+      <w:tblCellMar>
+        <w:top w:type="dxa" w:w="0"/>
+        <w:left w:type="dxa" w:w="108"/>
+        <w:bottom w:type="dxa" w:w="0"/>
+        <w:right w:type="dxa" w:w="108"/>
+      </w:tblCellMar>
+    </w:tblPr>
+  </w:style>
+  <w:style w:default="1" w:styleId="NoList" w:type="numbering">
+    <w:name w:val="No List"/>
+    <w:uiPriority w:val="99"/>
+    <w:semiHidden/>
+    <w:unhideWhenUsed/>
   </w:style>
   <w:style w:styleId="BodyText" w:type="paragraph">
     <w:name w:val="Body Text"/>
     <w:basedOn w:val="Normal"/>
     <w:link w:val="BodyTextChar"/>
+    <w:qFormat/>
+    <w:rsid w:val="005033EB"/>
     <w:pPr>
       <w:spacing w:after="180" w:before="180"/>
     </w:pPr>
-    <w:qFormat/>
   </w:style>
   <w:style w:customStyle="1" w:styleId="FirstParagraph" w:type="paragraph">
     <w:name w:val="First Paragraph"/>
@@ -764,6 +1694,7 @@
     <w:basedOn w:val="Normal"/>
     <w:next w:val="BodyText"/>
     <w:qFormat/>
+    <w:rsid w:val="00702B8F"/>
     <w:pPr>
       <w:keepNext/>
       <w:keepLines/>
@@ -771,11 +1702,11 @@
       <w:jc w:val="center"/>
     </w:pPr>
     <w:rPr>
-      <w:rFonts w:asciiTheme="majorHAnsi" w:cstheme="majorBidi" w:eastAsiaTheme="majorEastAsia" w:hAnsiTheme="majorHAnsi"/>
+      <w:rFonts w:cstheme="majorBidi" w:eastAsiaTheme="majorEastAsia"/>
       <w:b/>
       <w:bCs/>
-      <w:color w:themeColor="accent1" w:themeShade="B5" w:val="345A8A"/>
-      <w:sz w:val="36"/>
+      <w:color w:val="002060"/>
+      <w:sz w:val="40"/>
       <w:szCs w:val="36"/>
     </w:rPr>
   </w:style>
@@ -785,10 +1716,7 @@
     <w:next w:val="BodyText"/>
     <w:qFormat/>
     <w:pPr>
-      <w:keepNext/>
-      <w:keepLines/>
-      <w:spacing w:after="240" w:before="240"/>
-      <w:jc w:val="center"/>
+      <w:spacing w:before="240"/>
     </w:pPr>
     <w:rPr>
       <w:sz w:val="30"/>
@@ -799,21 +1727,30 @@
     <w:name w:val="Author"/>
     <w:next w:val="BodyText"/>
     <w:qFormat/>
+    <w:rsid w:val="005033EB"/>
     <w:pPr>
       <w:keepNext/>
       <w:keepLines/>
       <w:jc w:val="center"/>
     </w:pPr>
+    <w:rPr>
+      <w:rFonts w:ascii="Tw Cen MT" w:hAnsi="Tw Cen MT"/>
+    </w:rPr>
   </w:style>
   <w:style w:styleId="Date" w:type="paragraph">
     <w:name w:val="Date"/>
     <w:next w:val="BodyText"/>
     <w:qFormat/>
+    <w:rsid w:val="006829EE"/>
     <w:pPr>
       <w:keepNext/>
       <w:keepLines/>
       <w:jc w:val="center"/>
     </w:pPr>
+    <w:rPr>
+      <w:rFonts w:ascii="Tw Cen MT" w:hAnsi="Tw Cen MT"/>
+      <w:color w:val="002060"/>
+    </w:rPr>
   </w:style>
   <w:style w:customStyle="1" w:styleId="Abstract" w:type="paragraph">
     <w:name w:val="Abstract"/>
@@ -833,198 +1770,7 @@
   <w:style w:styleId="Bibliography" w:type="paragraph">
     <w:name w:val="Bibliography"/>
     <w:basedOn w:val="Normal"/>
-    <w:next w:val="Bibliography"/>
     <w:qFormat/>
-    <w:pPr/>
-    <w:rPr/>
-  </w:style>
-  <w:style w:styleId="Heading1" w:type="paragraph">
-    <w:name w:val="Heading 1"/>
-    <w:basedOn w:val="Normal"/>
-    <w:next w:val="BodyText"/>
-    <w:uiPriority w:val="9"/>
-    <w:qFormat/>
-    <w:pPr>
-      <w:keepNext/>
-      <w:keepLines/>
-      <w:spacing w:after="0" w:before="480"/>
-      <w:outlineLvl w:val="0"/>
-    </w:pPr>
-    <w:rPr>
-      <w:rFonts w:asciiTheme="majorHAnsi" w:cstheme="majorBidi" w:eastAsiaTheme="majorEastAsia" w:hAnsiTheme="majorHAnsi"/>
-      <w:b/>
-      <w:bCs/>
-      <w:color w:themeColor="accent1" w:val="4F81BD"/>
-      <w:sz w:val="32"/>
-      <w:szCs w:val="32"/>
-    </w:rPr>
-  </w:style>
-  <w:style w:styleId="Heading2" w:type="paragraph">
-    <w:name w:val="Heading 2"/>
-    <w:basedOn w:val="Normal"/>
-    <w:next w:val="BodyText"/>
-    <w:uiPriority w:val="9"/>
-    <w:unhideWhenUsed/>
-    <w:qFormat/>
-    <w:pPr>
-      <w:keepNext/>
-      <w:keepLines/>
-      <w:spacing w:after="0" w:before="200"/>
-      <w:outlineLvl w:val="1"/>
-    </w:pPr>
-    <w:rPr>
-      <w:rFonts w:asciiTheme="majorHAnsi" w:cstheme="majorBidi" w:eastAsiaTheme="majorEastAsia" w:hAnsiTheme="majorHAnsi"/>
-      <w:b/>
-      <w:bCs/>
-      <w:color w:themeColor="accent1" w:val="4F81BD"/>
-      <w:sz w:val="28"/>
-      <w:szCs w:val="28"/>
-    </w:rPr>
-  </w:style>
-  <w:style w:styleId="Heading3" w:type="paragraph">
-    <w:name w:val="Heading 3"/>
-    <w:basedOn w:val="Normal"/>
-    <w:next w:val="BodyText"/>
-    <w:uiPriority w:val="9"/>
-    <w:unhideWhenUsed/>
-    <w:qFormat/>
-    <w:pPr>
-      <w:keepNext/>
-      <w:keepLines/>
-      <w:spacing w:after="0" w:before="200"/>
-      <w:outlineLvl w:val="2"/>
-    </w:pPr>
-    <w:rPr>
-      <w:rFonts w:asciiTheme="majorHAnsi" w:cstheme="majorBidi" w:eastAsiaTheme="majorEastAsia" w:hAnsiTheme="majorHAnsi"/>
-      <w:b/>
-      <w:bCs/>
-      <w:color w:themeColor="accent1" w:val="4F81BD"/>
-      <w:sz w:val="24"/>
-      <w:szCs w:val="24"/>
-    </w:rPr>
-  </w:style>
-  <w:style w:styleId="Heading4" w:type="paragraph">
-    <w:name w:val="Heading 4"/>
-    <w:basedOn w:val="Normal"/>
-    <w:next w:val="BodyText"/>
-    <w:uiPriority w:val="9"/>
-    <w:unhideWhenUsed/>
-    <w:qFormat/>
-    <w:pPr>
-      <w:keepNext/>
-      <w:keepLines/>
-      <w:spacing w:after="0" w:before="200"/>
-      <w:outlineLvl w:val="3"/>
-    </w:pPr>
-    <w:rPr>
-      <w:rFonts w:asciiTheme="majorHAnsi" w:cstheme="majorBidi" w:eastAsiaTheme="majorEastAsia" w:hAnsiTheme="majorHAnsi"/>
-      <w:i/>
-      <w:bCs/>
-      <w:color w:themeColor="accent1" w:val="4F81BD"/>
-      <w:sz w:val="24"/>
-      <w:szCs w:val="24"/>
-    </w:rPr>
-  </w:style>
-  <w:style w:styleId="Heading5" w:type="paragraph">
-    <w:name w:val="Heading 5"/>
-    <w:basedOn w:val="Normal"/>
-    <w:next w:val="BodyText"/>
-    <w:uiPriority w:val="9"/>
-    <w:unhideWhenUsed/>
-    <w:qFormat/>
-    <w:pPr>
-      <w:keepNext/>
-      <w:keepLines/>
-      <w:spacing w:after="0" w:before="200"/>
-      <w:outlineLvl w:val="4"/>
-    </w:pPr>
-    <w:rPr>
-      <w:rFonts w:asciiTheme="majorHAnsi" w:cstheme="majorBidi" w:eastAsiaTheme="majorEastAsia" w:hAnsiTheme="majorHAnsi"/>
-      <w:iCs/>
-      <w:color w:themeColor="accent1" w:val="4F81BD"/>
-      <w:sz w:val="24"/>
-      <w:szCs w:val="24"/>
-    </w:rPr>
-  </w:style>
-  <w:style w:styleId="Heading6" w:type="paragraph">
-    <w:name w:val="Heading 6"/>
-    <w:basedOn w:val="Normal"/>
-    <w:next w:val="BodyText"/>
-    <w:uiPriority w:val="9"/>
-    <w:unhideWhenUsed/>
-    <w:qFormat/>
-    <w:pPr>
-      <w:keepNext/>
-      <w:keepLines/>
-      <w:spacing w:after="0" w:before="200"/>
-      <w:outlineLvl w:val="5"/>
-    </w:pPr>
-    <w:rPr>
-      <w:rFonts w:asciiTheme="majorHAnsi" w:cstheme="majorBidi" w:eastAsiaTheme="majorEastAsia" w:hAnsiTheme="majorHAnsi"/>
-      <w:color w:themeColor="accent1" w:val="4F81BD"/>
-      <w:sz w:val="24"/>
-      <w:szCs w:val="24"/>
-    </w:rPr>
-  </w:style>
-  <w:style w:styleId="Heading7" w:type="paragraph">
-    <w:name w:val="Heading 7"/>
-    <w:basedOn w:val="Normal"/>
-    <w:next w:val="BodyText"/>
-    <w:uiPriority w:val="9"/>
-    <w:unhideWhenUsed/>
-    <w:qFormat/>
-    <w:pPr>
-      <w:keepNext/>
-      <w:keepLines/>
-      <w:spacing w:after="0" w:before="200"/>
-      <w:outlineLvl w:val="6"/>
-    </w:pPr>
-    <w:rPr>
-      <w:rFonts w:asciiTheme="majorHAnsi" w:cstheme="majorBidi" w:eastAsiaTheme="majorEastAsia" w:hAnsiTheme="majorHAnsi"/>
-      <w:color w:themeColor="accent1" w:val="4F81BD"/>
-      <w:sz w:val="24"/>
-      <w:szCs w:val="24"/>
-    </w:rPr>
-  </w:style>
-  <w:style w:styleId="Heading8" w:type="paragraph">
-    <w:name w:val="Heading 8"/>
-    <w:basedOn w:val="Normal"/>
-    <w:next w:val="BodyText"/>
-    <w:uiPriority w:val="9"/>
-    <w:unhideWhenUsed/>
-    <w:qFormat/>
-    <w:pPr>
-      <w:keepNext/>
-      <w:keepLines/>
-      <w:spacing w:after="0" w:before="200"/>
-      <w:outlineLvl w:val="7"/>
-    </w:pPr>
-    <w:rPr>
-      <w:rFonts w:asciiTheme="majorHAnsi" w:cstheme="majorBidi" w:eastAsiaTheme="majorEastAsia" w:hAnsiTheme="majorHAnsi"/>
-      <w:color w:themeColor="accent1" w:val="4F81BD"/>
-      <w:sz w:val="24"/>
-      <w:szCs w:val="24"/>
-    </w:rPr>
-  </w:style>
-  <w:style w:styleId="Heading9" w:type="paragraph">
-    <w:name w:val="Heading 9"/>
-    <w:basedOn w:val="Normal"/>
-    <w:next w:val="BodyText"/>
-    <w:uiPriority w:val="9"/>
-    <w:unhideWhenUsed/>
-    <w:qFormat/>
-    <w:pPr>
-      <w:keepNext/>
-      <w:keepLines/>
-      <w:spacing w:after="0" w:before="200"/>
-      <w:outlineLvl w:val="8"/>
-    </w:pPr>
-    <w:rPr>
-      <w:rFonts w:asciiTheme="majorHAnsi" w:cstheme="majorBidi" w:eastAsiaTheme="majorEastAsia" w:hAnsiTheme="majorHAnsi"/>
-      <w:color w:themeColor="accent1" w:val="4F81BD"/>
-      <w:sz w:val="24"/>
-      <w:szCs w:val="24"/>
-    </w:rPr>
   </w:style>
   <w:style w:styleId="BlockText" w:type="paragraph">
     <w:name w:val="Block Text"/>
@@ -1033,27 +1779,28 @@
     <w:uiPriority w:val="9"/>
     <w:unhideWhenUsed/>
     <w:qFormat/>
-    <w:pPr>
-      <w:spacing w:after="100" w:before="100"/>
-      <w:ind w:firstLine="0" w:left="480" w:right="480"/>
-    </w:pPr>
+    <w:rsid w:val="001F4343"/>
+    <w:pPr>
+      <w:pBdr>
+        <w:left w:color="FFC000" w:space="4" w:sz="24" w:val="single"/>
+      </w:pBdr>
+      <w:spacing w:after="240" w:before="240"/>
+    </w:pPr>
+    <w:rPr>
+      <w:rFonts w:cstheme="majorBidi" w:eastAsiaTheme="majorEastAsia"/>
+      <w:bCs/>
+      <w:szCs w:val="20"/>
+    </w:rPr>
   </w:style>
   <w:style w:styleId="FootnoteText" w:type="paragraph">
-    <w:name w:val="Footnote Text"/>
+    <w:name w:val="footnote text"/>
     <w:basedOn w:val="Normal"/>
-    <w:next w:val="FootnoteText"/>
     <w:uiPriority w:val="9"/>
     <w:unhideWhenUsed/>
     <w:qFormat/>
   </w:style>
-  <w:style w:default="1" w:styleId="DefaultParagraphFont" w:type="character">
-    <w:name w:val="Default Paragraph Font"/>
-    <w:semiHidden/>
-    <w:unhideWhenUsed/>
-  </w:style>
-  <w:style w:default="1" w:styleId="Table" w:type="table">
+  <w:style w:customStyle="1" w:styleId="Table" w:type="table">
     <w:name w:val="Table"/>
-    <w:basedOn w:val="TableNormal"/>
     <w:semiHidden/>
     <w:unhideWhenUsed/>
     <w:qFormat/>
@@ -1066,21 +1813,6 @@
         <w:right w:type="dxa" w:w="108"/>
       </w:tblCellMar>
     </w:tblPr>
-    <w:tblStylePr w:type="firstRow">
-      <w:tblPr>
-        <w:jc w:val="left"/>
-        <w:tblInd w:type="dxa" w:w="0"/>
-      </w:tblPr>
-      <w:trPr>
-        <w:jc w:val="left"/>
-      </w:trPr>
-      <w:tcPr>
-        <w:vAlign w:val="bottom"/>
-        <w:tcBorders>
-          <w:bottom w:val="single"/>
-        </w:tcBorders>
-      </w:tcPr>
-    </w:tblStylePr>
   </w:style>
   <w:style w:customStyle="1" w:styleId="DefinitionTerm" w:type="paragraph">
     <w:name w:val="Definition Term"/>
@@ -1100,11 +1832,13 @@
     <w:basedOn w:val="Normal"/>
   </w:style>
   <w:style w:styleId="Caption" w:type="paragraph">
-    <w:name w:val="Caption"/>
+    <w:name w:val="caption"/>
     <w:basedOn w:val="Normal"/>
-    <w:link w:val="BodyTextChar"/>
-    <w:pPr>
-      <w:spacing w:after="120" w:before="0"/>
+    <w:link w:val="CaptionChar"/>
+    <w:rsid w:val="004331FF"/>
+    <w:pPr>
+      <w:spacing w:after="120"/>
+      <w:jc w:val="center"/>
     </w:pPr>
     <w:rPr>
       <w:i/>
@@ -1128,38 +1862,45 @@
   <w:style w:customStyle="1" w:styleId="CaptionedFigure" w:type="paragraph">
     <w:name w:val="Captioned Figure"/>
     <w:basedOn w:val="Figure"/>
+    <w:rsid w:val="004331FF"/>
     <w:pPr>
       <w:keepNext/>
-    </w:pPr>
-  </w:style>
-  <w:style w:customStyle="1" w:styleId="BodyTextChar" w:type="character">
-    <w:name w:val="Body Text Char"/>
+      <w:jc w:val="center"/>
+    </w:pPr>
+  </w:style>
+  <w:style w:customStyle="1" w:styleId="CaptionChar" w:type="character">
+    <w:name w:val="Caption Char"/>
     <w:basedOn w:val="DefaultParagraphFont"/>
-    <w:link w:val="BodyText"/>
+    <w:link w:val="Caption"/>
+    <w:rsid w:val="004331FF"/>
+    <w:rPr>
+      <w:i/>
+    </w:rPr>
   </w:style>
   <w:style w:customStyle="1" w:styleId="VerbatimChar" w:type="character">
     <w:name w:val="Verbatim Char"/>
     <w:basedOn w:val="BodyTextChar"/>
+    <w:link w:val="SourceCode"/>
+    <w:rsid w:val="009D4AB9"/>
     <w:rPr>
       <w:rFonts w:ascii="Consolas" w:hAnsi="Consolas"/>
-      <w:sz w:val="22"/>
-    </w:rPr>
-  </w:style>
-  <w:style w:customStyle="1" w:styleId="SectionNumber" w:type="character">
-    <w:name w:val="Section Number"/>
-    <w:basedOn w:val="BodyTextChar"/>
+      <w:sz w:val="21"/>
+      <w:shd w:color="auto" w:fill="auto" w:val="pct5"/>
+    </w:rPr>
   </w:style>
   <w:style w:styleId="FootnoteReference" w:type="character">
-    <w:name w:val="Footnote Reference"/>
-    <w:basedOn w:val="BodyTextChar"/>
-    <w:rPr>
+    <w:name w:val="footnote reference"/>
+    <w:basedOn w:val="CaptionChar"/>
+    <w:rPr>
+      <w:i/>
       <w:vertAlign w:val="superscript"/>
     </w:rPr>
   </w:style>
   <w:style w:styleId="Hyperlink" w:type="character">
     <w:name w:val="Hyperlink"/>
-    <w:basedOn w:val="BodyTextChar"/>
-    <w:rPr>
+    <w:basedOn w:val="CaptionChar"/>
+    <w:rPr>
+      <w:i/>
       <w:color w:themeColor="accent1" w:val="4F81BD"/>
     </w:rPr>
   </w:style>
@@ -1175,20 +1916,108 @@
       <w:outlineLvl w:val="9"/>
     </w:pPr>
     <w:rPr>
-      <w:rFonts w:asciiTheme="majorHAnsi" w:cstheme="majorBidi" w:eastAsiaTheme="majorEastAsia" w:hAnsiTheme="majorHAnsi"/>
       <w:b w:val="0"/>
       <w:bCs w:val="0"/>
       <w:color w:themeColor="accent1" w:themeShade="BF" w:val="365F91"/>
     </w:rPr>
   </w:style>
-  <w:style w:type="paragraph" w:customStyle="1" w:styleId="SourceCode">
+  <w:style w:customStyle="1" w:styleId="Underline" w:type="character">
+    <w:name w:val="Underline"/>
+    <w:basedOn w:val="DefaultParagraphFont"/>
+    <w:uiPriority w:val="1"/>
+    <w:qFormat/>
+    <w:rsid w:val="004331FF"/>
+    <w:rPr>
+      <w:u w:val="single"/>
+    </w:rPr>
+  </w:style>
+  <w:style w:customStyle="1" w:styleId="BodyTextChar" w:type="character">
+    <w:name w:val="Body Text Char"/>
+    <w:basedOn w:val="DefaultParagraphFont"/>
+    <w:link w:val="BodyText"/>
+    <w:rsid w:val="005033EB"/>
+    <w:rPr>
+      <w:rFonts w:ascii="Tw Cen MT" w:hAnsi="Tw Cen MT"/>
+    </w:rPr>
+  </w:style>
+  <w:style w:customStyle="1" w:styleId="Highlight" w:type="character">
+    <w:name w:val="Highlight"/>
+    <w:basedOn w:val="Underline"/>
+    <w:uiPriority w:val="1"/>
+    <w:qFormat/>
+    <w:rsid w:val="00813E47"/>
+    <w:rPr>
+      <w:u w:val="none"/>
+      <w:bdr w:color="auto" w:space="0" w:sz="0" w:val="none"/>
+      <w:shd w:color="auto" w:fill="FFFF00" w:val="clear"/>
+    </w:rPr>
+  </w:style>
+  <w:style w:styleId="Footer" w:type="paragraph">
+    <w:name w:val="footer"/>
+    <w:basedOn w:val="Normal"/>
+    <w:link w:val="FooterChar"/>
+    <w:unhideWhenUsed/>
+    <w:rsid w:val="002763BC"/>
+    <w:pPr>
+      <w:tabs>
+        <w:tab w:pos="4680" w:val="center"/>
+        <w:tab w:pos="9360" w:val="right"/>
+      </w:tabs>
+      <w:spacing w:after="0"/>
+    </w:pPr>
+  </w:style>
+  <w:style w:customStyle="1" w:styleId="FooterChar" w:type="character">
+    <w:name w:val="Footer Char"/>
+    <w:basedOn w:val="DefaultParagraphFont"/>
+    <w:link w:val="Footer"/>
+    <w:rsid w:val="002763BC"/>
+    <w:rPr>
+      <w:rFonts w:ascii="Tw Cen MT" w:hAnsi="Tw Cen MT"/>
+    </w:rPr>
+  </w:style>
+  <w:style w:styleId="PageNumber" w:type="character">
+    <w:name w:val="page number"/>
+    <w:basedOn w:val="DefaultParagraphFont"/>
+    <w:semiHidden/>
+    <w:unhideWhenUsed/>
+    <w:rsid w:val="002763BC"/>
+  </w:style>
+  <w:style w:styleId="Header" w:type="paragraph">
+    <w:name w:val="header"/>
+    <w:basedOn w:val="Normal"/>
+    <w:link w:val="HeaderChar"/>
+    <w:unhideWhenUsed/>
+    <w:rsid w:val="002763BC"/>
+    <w:pPr>
+      <w:tabs>
+        <w:tab w:pos="4680" w:val="center"/>
+        <w:tab w:pos="9360" w:val="right"/>
+      </w:tabs>
+      <w:spacing w:after="0"/>
+    </w:pPr>
+  </w:style>
+  <w:style w:customStyle="1" w:styleId="HeaderChar" w:type="character">
+    <w:name w:val="Header Char"/>
+    <w:basedOn w:val="DefaultParagraphFont"/>
+    <w:link w:val="Header"/>
+    <w:rsid w:val="002763BC"/>
+    <w:rPr>
+      <w:rFonts w:ascii="Tw Cen MT" w:hAnsi="Tw Cen MT"/>
+    </w:rPr>
+  </w:style>
+  <w:style w:customStyle="1" w:styleId="SourceCode" w:type="paragraph">
     <w:name w:val="Source Code"/>
     <w:basedOn w:val="Normal"/>
     <w:link w:val="VerbatimChar"/>
-    <w:pPr>
-      <w:wordWrap w:val="off"/>
-      <w:shd w:val="clear" w:fill="f3f5f6"/>
-    </w:pPr>
+    <w:rsid w:val="009D4AB9"/>
+    <w:pPr>
+      <w:shd w:color="auto" w:fill="auto" w:val="pct5"/>
+      <w:wordWrap w:val="0"/>
+    </w:pPr>
+    <w:rPr>
+      <w:rFonts w:ascii="Consolas" w:hAnsi="Consolas"/>
+      <w:sz w:val="21"/>
+    </w:rPr>
   </w:style>
   <w:style w:type="character" w:customStyle="1" w:styleId="KeywordTok">
     <w:name w:val="KeywordTok"/>

</xml_diff>

<commit_message>
rebuild: Mac pandoc and LaTeX are the best!!!
</commit_message>
<xml_diff>
--- a/MICS-infographic/MICS-infographic.docx
+++ b/MICS-infographic/MICS-infographic.docx
@@ -143,7 +143,7 @@
             <w:r>
               <w:drawing>
                 <wp:inline>
-                  <wp:extent cx="4620126" cy="2772075"/>
+                  <wp:extent cx="5943600" cy="3566160"/>
                   <wp:effectExtent b="0" l="0" r="0" t="0"/>
                   <wp:docPr descr="" title="" id="21" name="Picture"/>
                   <a:graphic>
@@ -164,7 +164,7 @@
                         <pic:spPr bwMode="auto">
                           <a:xfrm>
                             <a:off x="0" y="0"/>
-                            <a:ext cx="4620126" cy="2772075"/>
+                            <a:ext cx="5943600" cy="3566160"/>
                           </a:xfrm>
                           <a:prstGeom prst="rect">
                             <a:avLst/>

</xml_diff>

<commit_message>
tried typst (doesn't work); updated to yeti theme
</commit_message>
<xml_diff>
--- a/MICS-infographic/MICS-infographic.docx
+++ b/MICS-infographic/MICS-infographic.docx
@@ -7,25 +7,7 @@
         <w:pStyle w:val="Title"/>
       </w:pPr>
       <w:r>
-        <w:t xml:space="preserve">Parenting</w:t>
-      </w:r>
-      <w:r>
-        <w:t xml:space="preserve"> </w:t>
-      </w:r>
-      <w:r>
-        <w:t xml:space="preserve">and</w:t>
-      </w:r>
-      <w:r>
-        <w:t xml:space="preserve"> </w:t>
-      </w:r>
-      <w:r>
-        <w:t xml:space="preserve">Child</w:t>
-      </w:r>
-      <w:r>
-        <w:t xml:space="preserve"> </w:t>
-      </w:r>
-      <w:r>
-        <w:t xml:space="preserve">Development</w:t>
+        <w:t xml:space="preserve">Parenting and Child Development</w:t>
       </w:r>
     </w:p>
     <w:p>
@@ -33,85 +15,7 @@
         <w:pStyle w:val="Subtitle"/>
       </w:pPr>
       <w:r>
-        <w:t xml:space="preserve">Implications</w:t>
-      </w:r>
-      <w:r>
-        <w:t xml:space="preserve"> </w:t>
-      </w:r>
-      <w:r>
-        <w:t xml:space="preserve">For</w:t>
-      </w:r>
-      <w:r>
-        <w:t xml:space="preserve"> </w:t>
-      </w:r>
-      <w:r>
-        <w:t xml:space="preserve">The</w:t>
-      </w:r>
-      <w:r>
-        <w:t xml:space="preserve"> </w:t>
-      </w:r>
-      <w:r>
-        <w:t xml:space="preserve">Cross</w:t>
-      </w:r>
-      <w:r>
-        <w:t xml:space="preserve"> </w:t>
-      </w:r>
-      <w:r>
-        <w:t xml:space="preserve">Cultural</w:t>
-      </w:r>
-      <w:r>
-        <w:t xml:space="preserve"> </w:t>
-      </w:r>
-      <w:r>
-        <w:t xml:space="preserve">Study</w:t>
-      </w:r>
-      <w:r>
-        <w:t xml:space="preserve"> </w:t>
-      </w:r>
-      <w:r>
-        <w:t xml:space="preserve">Of</w:t>
-      </w:r>
-      <w:r>
-        <w:t xml:space="preserve"> </w:t>
-      </w:r>
-      <w:r>
-        <w:t xml:space="preserve">Parenting</w:t>
-      </w:r>
-      <w:r>
-        <w:t xml:space="preserve"> </w:t>
-      </w:r>
-      <w:r>
-        <w:t xml:space="preserve">And</w:t>
-      </w:r>
-      <w:r>
-        <w:t xml:space="preserve"> </w:t>
-      </w:r>
-      <w:r>
-        <w:t xml:space="preserve">Child</w:t>
-      </w:r>
-      <w:r>
-        <w:t xml:space="preserve"> </w:t>
-      </w:r>
-      <w:r>
-        <w:t xml:space="preserve">Development</w:t>
-      </w:r>
-      <w:r>
-        <w:t xml:space="preserve"> </w:t>
-      </w:r>
-      <w:r>
-        <w:t xml:space="preserve">from</w:t>
-      </w:r>
-      <w:r>
-        <w:t xml:space="preserve"> </w:t>
-      </w:r>
-      <w:r>
-        <w:t xml:space="preserve">MICS</w:t>
-      </w:r>
-      <w:r>
-        <w:t xml:space="preserve"> </w:t>
-      </w:r>
-      <w:r>
-        <w:t xml:space="preserve">Data</w:t>
+        <w:t xml:space="preserve">Implications For The Cross Cultural Study Of Parenting And Child Development from MICS Data</w:t>
       </w:r>
     </w:p>
     <w:p>
@@ -119,15 +23,15 @@
         <w:pStyle w:val="Date"/>
       </w:pPr>
       <w:r>
-        <w:t xml:space="preserve">2023-12-14</w:t>
+        <w:t xml:space="preserve">2025-04-28</w:t>
       </w:r>
     </w:p>
     <w:tbl>
       <w:tblPr>
         <w:tblStyle w:val="Table"/>
         <w:tblW w:type="pct" w:w="5000"/>
+        <w:tblLayout w:type="fixed"/>
         <w:tblLook w:firstRow="0" w:lastRow="0" w:firstColumn="0" w:lastColumn="0" w:noHBand="0" w:noVBand="0" w:val="0000"/>
-        <w:jc w:val="start"/>
       </w:tblPr>
       <w:tblGrid>
         <w:gridCol w:w="7920"/>
@@ -138,12 +42,13 @@
           <w:bookmarkStart w:id="23" w:name="fig-MICS"/>
           <w:p>
             <w:pPr>
+              <w:pStyle w:val="Compact"/>
               <w:jc w:val="center"/>
             </w:pPr>
             <w:r>
               <w:drawing>
                 <wp:inline>
-                  <wp:extent cx="5943600" cy="3566160"/>
+                  <wp:extent cx="4620126" cy="2772075"/>
                   <wp:effectExtent b="0" l="0" r="0" t="0"/>
                   <wp:docPr descr="" title="" id="21" name="Picture"/>
                   <a:graphic>
@@ -164,7 +69,7 @@
                         <pic:spPr bwMode="auto">
                           <a:xfrm>
                             <a:off x="0" y="0"/>
-                            <a:ext cx="5943600" cy="3566160"/>
+                            <a:ext cx="4620126" cy="2772075"/>
                           </a:xfrm>
                           <a:prstGeom prst="rect">
                             <a:avLst/>
@@ -300,7 +205,7 @@
       </w:r>
     </w:p>
     <w:bookmarkEnd w:id="29"/>
-    <w:bookmarkStart w:id="45" w:name="references"/>
+    <w:bookmarkStart w:id="43" w:name="references"/>
     <w:p>
       <w:pPr>
         <w:pStyle w:val="Heading1"/>
@@ -309,7 +214,7 @@
         <w:t xml:space="preserve">References</w:t>
       </w:r>
     </w:p>
-    <w:bookmarkStart w:id="44" w:name="refs"/>
+    <w:bookmarkStart w:id="42" w:name="refs"/>
     <w:bookmarkStart w:id="31" w:name="ref-Grogan-Kaylor2021"/>
     <w:p>
       <w:pPr>
@@ -335,13 +240,13 @@
       </w:r>
       <w:r>
         <w:rPr>
+          <w:i/>
           <w:iCs/>
-          <w:i/>
         </w:rPr>
         <w:t xml:space="preserve">International Journal of Behavioral Development</w:t>
       </w:r>
       <w:r>
-        <w:t xml:space="preserve">, January.</w:t>
+        <w:t xml:space="preserve">.</w:t>
       </w:r>
       <w:r>
         <w:t xml:space="preserve"> </w:t>
@@ -384,8 +289,8 @@
       </w:r>
       <w:r>
         <w:rPr>
+          <w:i/>
           <w:iCs/>
-          <w:i/>
         </w:rPr>
         <w:t xml:space="preserve">Child Abuse &amp; Neglect</w:t>
       </w:r>
@@ -436,8 +341,8 @@
       </w:r>
       <w:r>
         <w:rPr>
+          <w:i/>
           <w:iCs/>
-          <w:i/>
         </w:rPr>
         <w:t xml:space="preserve">Child Abuse and Neglect</w:t>
       </w:r>
@@ -482,8 +387,8 @@
       </w:r>
       <w:r>
         <w:rPr>
+          <w:i/>
           <w:iCs/>
-          <w:i/>
         </w:rPr>
         <w:t xml:space="preserve">BMJ Open</w:t>
       </w:r>
@@ -512,7 +417,7 @@
         <w:pStyle w:val="Bibliography"/>
       </w:pPr>
       <w:r>
-        <w:t xml:space="preserve">Ward, Kaitlin P., Andrew C. Grogan-Kaylor, Garrett T. Pace, Jorge Cuartas, and Shawna J. Lee. 2021a.</w:t>
+        <w:t xml:space="preserve">Ward, Kaitlin P., Andrew C. Grogan-Kaylor, Garrett T. Pace, Jorge Cuartas, and Shawna J. Lee. 2021.</w:t>
       </w:r>
       <w:r>
         <w:t xml:space="preserve"> </w:t>
@@ -531,8 +436,8 @@
       </w:r>
       <w:r>
         <w:rPr>
+          <w:i/>
           <w:iCs/>
-          <w:i/>
         </w:rPr>
         <w:t xml:space="preserve">BMJ Open</w:t>
       </w:r>
@@ -558,69 +463,33 @@
       </w:r>
     </w:p>
     <w:bookmarkEnd w:id="39"/>
-    <w:bookmarkStart w:id="41" w:name="ref-ward_grogan-kaylor_ma_pace_lee_2021"/>
+    <w:bookmarkStart w:id="41" w:name="ref-WardC"/>
     <w:p>
       <w:pPr>
         <w:pStyle w:val="Bibliography"/>
       </w:pPr>
       <w:r>
-        <w:t xml:space="preserve">Ward, Kaitlin P, Andrew Grogan-Kaylor, Julie Ma, Garrett T Pace, and Shawna J Lee. 2021b.</w:t>
+        <w:t xml:space="preserve">Ward, Kaitlin P., Shawna J. Lee, Andrew C. Grogan-Kaylor, Julie Ma, and Garrett T. Pace. 2022.</w:t>
       </w:r>
       <w:r>
         <w:t xml:space="preserve"> </w:t>
       </w:r>
       <w:r>
-        <w:t xml:space="preserve">“Associations Between 11 Parental Discipline Behaviors and Child Outcomes Across 60 Countries.”</w:t>
+        <w:t xml:space="preserve">“</w:t>
+      </w:r>
+      <w:r>
+        <w:t xml:space="preserve">Patterns of Caregiver Aggressive and Nonaggressive Discipline Toward Young Children in Low- and Middle-Income Countries: A Latent Class Approach</w:t>
+      </w:r>
+      <w:r>
+        <w:t xml:space="preserve">.”</w:t>
       </w:r>
       <w:r>
         <w:t xml:space="preserve"> </w:t>
       </w:r>
       <w:r>
-        <w:t xml:space="preserve">PsyArXiv.</w:t>
-      </w:r>
-      <w:r>
-        <w:t xml:space="preserve"> </w:t>
-      </w:r>
-      <w:hyperlink r:id="rId40">
-        <w:r>
-          <w:rPr>
-            <w:rStyle w:val="Hyperlink"/>
-          </w:rPr>
-          <w:t xml:space="preserve">https://doi.org/10.31234/osf.io/f5t8x</w:t>
-        </w:r>
-      </w:hyperlink>
-      <w:r>
-        <w:t xml:space="preserve">.</w:t>
-      </w:r>
-    </w:p>
-    <w:bookmarkEnd w:id="41"/>
-    <w:bookmarkStart w:id="43" w:name="ref-WardC"/>
-    <w:p>
-      <w:pPr>
-        <w:pStyle w:val="Bibliography"/>
-      </w:pPr>
-      <w:r>
-        <w:t xml:space="preserve">Ward, Kaitlin P., Shawna J. Lee, Andrew C. Grogan-Kaylor, Julie Ma, and Garrett T. Pace. 2022.</w:t>
-      </w:r>
-      <w:r>
-        <w:t xml:space="preserve"> </w:t>
-      </w:r>
-      <w:r>
-        <w:t xml:space="preserve">“</w:t>
-      </w:r>
-      <w:r>
-        <w:t xml:space="preserve">Patterns of Caregiver Aggressive and Nonaggressive Discipline Toward Young Children in Low- and Middle-Income Countries: A Latent Class Approach</w:t>
-      </w:r>
-      <w:r>
-        <w:t xml:space="preserve">.”</w:t>
-      </w:r>
-      <w:r>
-        <w:t xml:space="preserve"> </w:t>
-      </w:r>
-      <w:r>
         <w:rPr>
+          <w:i/>
           <w:iCs/>
-          <w:i/>
         </w:rPr>
         <w:t xml:space="preserve">Child Abuse &amp; Neglect</w:t>
       </w:r>
@@ -628,9 +497,12 @@
         <w:t xml:space="preserve"> </w:t>
       </w:r>
       <w:r>
-        <w:t xml:space="preserve">128. https://doi.org/</w:t>
-      </w:r>
-      <w:hyperlink r:id="rId42">
+        <w:t xml:space="preserve">128.</w:t>
+      </w:r>
+      <w:r>
+        <w:t xml:space="preserve"> </w:t>
+      </w:r>
+      <w:hyperlink r:id="rId40">
         <w:r>
           <w:rPr>
             <w:rStyle w:val="Hyperlink"/>
@@ -642,9 +514,9 @@
         <w:t xml:space="preserve">.</w:t>
       </w:r>
     </w:p>
+    <w:bookmarkEnd w:id="41"/>
+    <w:bookmarkEnd w:id="42"/>
     <w:bookmarkEnd w:id="43"/>
-    <w:bookmarkEnd w:id="44"/>
-    <w:bookmarkEnd w:id="45"/>
     <w:sectPr>
       <w:footerReference r:id="rId10" w:type="even"/>
       <w:footerReference r:id="rId9" w:type="default"/>
@@ -993,14 +865,14 @@
     </w:lvl>
   </w:abstractNum>
   <w:abstractNum w:abstractNumId="990">
-    <w:nsid w:val="A990"/>
+    <w:nsid w:val="0000A990"/>
     <w:multiLevelType w:val="multilevel"/>
     <w:lvl w:ilvl="0">
       <w:numFmt w:val="bullet"/>
       <w:lvlText w:val=" "/>
       <w:lvlJc w:val="left"/>
       <w:pPr>
-        <w:ind w:left="720" w:hanging="480"/>
+        <w:ind w:left="720" w:hanging="360"/>
       </w:pPr>
     </w:lvl>
     <w:lvl w:ilvl="1">
@@ -1008,7 +880,7 @@
       <w:lvlText w:val=" "/>
       <w:lvlJc w:val="left"/>
       <w:pPr>
-        <w:ind w:left="1440" w:hanging="480"/>
+        <w:ind w:left="1440" w:hanging="360"/>
       </w:pPr>
     </w:lvl>
     <w:lvl w:ilvl="2">
@@ -1016,7 +888,7 @@
       <w:lvlText w:val=" "/>
       <w:lvlJc w:val="left"/>
       <w:pPr>
-        <w:ind w:left="2160" w:hanging="480"/>
+        <w:ind w:left="2160" w:hanging="360"/>
       </w:pPr>
     </w:lvl>
     <w:lvl w:ilvl="3">
@@ -1024,7 +896,7 @@
       <w:lvlText w:val=" "/>
       <w:lvlJc w:val="left"/>
       <w:pPr>
-        <w:ind w:left="2880" w:hanging="480"/>
+        <w:ind w:left="2880" w:hanging="360"/>
       </w:pPr>
     </w:lvl>
     <w:lvl w:ilvl="4">
@@ -1032,7 +904,7 @@
       <w:lvlText w:val=" "/>
       <w:lvlJc w:val="left"/>
       <w:pPr>
-        <w:ind w:left="3600" w:hanging="480"/>
+        <w:ind w:left="3600" w:hanging="360"/>
       </w:pPr>
     </w:lvl>
     <w:lvl w:ilvl="5">
@@ -1040,7 +912,7 @@
       <w:lvlText w:val=" "/>
       <w:lvlJc w:val="left"/>
       <w:pPr>
-        <w:ind w:left="4320" w:hanging="480"/>
+        <w:ind w:left="4320" w:hanging="360"/>
       </w:pPr>
     </w:lvl>
     <w:lvl w:ilvl="6">
@@ -1048,7 +920,7 @@
       <w:lvlText w:val=" "/>
       <w:lvlJc w:val="left"/>
       <w:pPr>
-        <w:ind w:left="5040" w:hanging="480"/>
+        <w:ind w:left="5040" w:hanging="360"/>
       </w:pPr>
     </w:lvl>
     <w:lvl w:ilvl="7">
@@ -1056,7 +928,7 @@
       <w:lvlText w:val=" "/>
       <w:lvlJc w:val="left"/>
       <w:pPr>
-        <w:ind w:left="5760" w:hanging="480"/>
+        <w:ind w:left="5760" w:hanging="360"/>
       </w:pPr>
     </w:lvl>
     <w:lvl w:ilvl="8">
@@ -1064,7 +936,7 @@
       <w:lvlText w:val=" "/>
       <w:lvlJc w:val="left"/>
       <w:pPr>
-        <w:ind w:left="6480" w:hanging="480"/>
+        <w:ind w:left="6480" w:hanging="360"/>
       </w:pPr>
     </w:lvl>
   </w:abstractNum>
@@ -2024,55 +1896,38 @@
     <w:basedOn w:val="VerbatimChar"/>
     <w:rPr>
       <w:color w:val="0000ff"/>
-      <w:shd w:val="clear" w:fill="f3f5f6"/>
     </w:rPr>
   </w:style>
   <w:style w:type="character" w:customStyle="1" w:styleId="DataTypeTok">
     <w:name w:val="DataTypeTok"/>
     <w:basedOn w:val="VerbatimChar"/>
-    <w:rPr>
-      <w:color w:val="008080"/>
-      <w:shd w:val="clear" w:fill="f3f5f6"/>
-    </w:rPr>
+    <w:rPr/>
   </w:style>
   <w:style w:type="character" w:customStyle="1" w:styleId="DecValTok">
     <w:name w:val="DecValTok"/>
     <w:basedOn w:val="VerbatimChar"/>
-    <w:rPr>
-      <w:color w:val="008080"/>
-      <w:shd w:val="clear" w:fill="f3f5f6"/>
-    </w:rPr>
+    <w:rPr/>
   </w:style>
   <w:style w:type="character" w:customStyle="1" w:styleId="BaseNTok">
     <w:name w:val="BaseNTok"/>
     <w:basedOn w:val="VerbatimChar"/>
-    <w:rPr>
-      <w:color w:val="008080"/>
-      <w:shd w:val="clear" w:fill="f3f5f6"/>
-    </w:rPr>
+    <w:rPr/>
   </w:style>
   <w:style w:type="character" w:customStyle="1" w:styleId="FloatTok">
     <w:name w:val="FloatTok"/>
     <w:basedOn w:val="VerbatimChar"/>
-    <w:rPr>
-      <w:color w:val="008080"/>
-      <w:shd w:val="clear" w:fill="f3f5f6"/>
-    </w:rPr>
+    <w:rPr/>
   </w:style>
   <w:style w:type="character" w:customStyle="1" w:styleId="ConstantTok">
     <w:name w:val="ConstantTok"/>
     <w:basedOn w:val="VerbatimChar"/>
-    <w:rPr>
-      <w:color w:val="008080"/>
-      <w:shd w:val="clear" w:fill="f3f5f6"/>
-    </w:rPr>
+    <w:rPr/>
   </w:style>
   <w:style w:type="character" w:customStyle="1" w:styleId="CharTok">
     <w:name w:val="CharTok"/>
     <w:basedOn w:val="VerbatimChar"/>
     <w:rPr>
       <w:color w:val="008080"/>
-      <w:shd w:val="clear" w:fill="f3f5f6"/>
     </w:rPr>
   </w:style>
   <w:style w:type="character" w:customStyle="1" w:styleId="SpecialCharTok">
@@ -2080,7 +1935,6 @@
     <w:basedOn w:val="VerbatimChar"/>
     <w:rPr>
       <w:color w:val="008080"/>
-      <w:shd w:val="clear" w:fill="f3f5f6"/>
     </w:rPr>
   </w:style>
   <w:style w:type="character" w:customStyle="1" w:styleId="StringTok">
@@ -2088,7 +1942,6 @@
     <w:basedOn w:val="VerbatimChar"/>
     <w:rPr>
       <w:color w:val="008080"/>
-      <w:shd w:val="clear" w:fill="f3f5f6"/>
     </w:rPr>
   </w:style>
   <w:style w:type="character" w:customStyle="1" w:styleId="VerbatimStringTok">
@@ -2096,7 +1949,6 @@
     <w:basedOn w:val="VerbatimChar"/>
     <w:rPr>
       <w:color w:val="008080"/>
-      <w:shd w:val="clear" w:fill="f3f5f6"/>
     </w:rPr>
   </w:style>
   <w:style w:type="character" w:customStyle="1" w:styleId="SpecialStringTok">
@@ -2104,23 +1956,18 @@
     <w:basedOn w:val="VerbatimChar"/>
     <w:rPr>
       <w:color w:val="008080"/>
-      <w:shd w:val="clear" w:fill="f3f5f6"/>
     </w:rPr>
   </w:style>
   <w:style w:type="character" w:customStyle="1" w:styleId="ImportTok">
     <w:name w:val="ImportTok"/>
     <w:basedOn w:val="VerbatimChar"/>
-    <w:rPr>
-      <w:color w:val="008080"/>
-      <w:shd w:val="clear" w:fill="f3f5f6"/>
-    </w:rPr>
+    <w:rPr/>
   </w:style>
   <w:style w:type="character" w:customStyle="1" w:styleId="CommentTok">
     <w:name w:val="CommentTok"/>
     <w:basedOn w:val="VerbatimChar"/>
     <w:rPr>
       <w:color w:val="008000"/>
-      <w:shd w:val="clear" w:fill="f3f5f6"/>
     </w:rPr>
   </w:style>
   <w:style w:type="character" w:customStyle="1" w:styleId="DocumentationTok">
@@ -2128,7 +1975,6 @@
     <w:basedOn w:val="VerbatimChar"/>
     <w:rPr>
       <w:color w:val="008000"/>
-      <w:shd w:val="clear" w:fill="f3f5f6"/>
     </w:rPr>
   </w:style>
   <w:style w:type="character" w:customStyle="1" w:styleId="AnnotationTok">
@@ -2136,7 +1982,6 @@
     <w:basedOn w:val="VerbatimChar"/>
     <w:rPr>
       <w:color w:val="008000"/>
-      <w:shd w:val="clear" w:fill="f3f5f6"/>
     </w:rPr>
   </w:style>
   <w:style w:type="character" w:customStyle="1" w:styleId="CommentVarTok">
@@ -2144,7 +1989,6 @@
     <w:basedOn w:val="VerbatimChar"/>
     <w:rPr>
       <w:color w:val="008000"/>
-      <w:shd w:val="clear" w:fill="f3f5f6"/>
     </w:rPr>
   </w:style>
   <w:style w:type="character" w:customStyle="1" w:styleId="OtherTok">
@@ -2152,96 +1996,70 @@
     <w:basedOn w:val="VerbatimChar"/>
     <w:rPr>
       <w:color w:val="ff4000"/>
-      <w:shd w:val="clear" w:fill="f3f5f6"/>
     </w:rPr>
   </w:style>
   <w:style w:type="character" w:customStyle="1" w:styleId="FunctionTok">
     <w:name w:val="FunctionTok"/>
     <w:basedOn w:val="VerbatimChar"/>
-    <w:rPr>
-      <w:color w:val="008080"/>
-      <w:shd w:val="clear" w:fill="f3f5f6"/>
-    </w:rPr>
+    <w:rPr/>
   </w:style>
   <w:style w:type="character" w:customStyle="1" w:styleId="VariableTok">
     <w:name w:val="VariableTok"/>
     <w:basedOn w:val="VerbatimChar"/>
-    <w:rPr>
-      <w:color w:val="008080"/>
-      <w:shd w:val="clear" w:fill="f3f5f6"/>
-    </w:rPr>
+    <w:rPr/>
   </w:style>
   <w:style w:type="character" w:customStyle="1" w:styleId="ControlFlowTok">
     <w:name w:val="ControlFlowTok"/>
     <w:basedOn w:val="VerbatimChar"/>
     <w:rPr>
       <w:color w:val="0000ff"/>
-      <w:shd w:val="clear" w:fill="f3f5f6"/>
     </w:rPr>
   </w:style>
   <w:style w:type="character" w:customStyle="1" w:styleId="OperatorTok">
     <w:name w:val="OperatorTok"/>
     <w:basedOn w:val="VerbatimChar"/>
-    <w:rPr>
-      <w:color w:val="008080"/>
-      <w:shd w:val="clear" w:fill="f3f5f6"/>
-    </w:rPr>
+    <w:rPr/>
   </w:style>
   <w:style w:type="character" w:customStyle="1" w:styleId="BuiltInTok">
     <w:name w:val="BuiltInTok"/>
     <w:basedOn w:val="VerbatimChar"/>
-    <w:rPr>
-      <w:color w:val="008080"/>
-      <w:shd w:val="clear" w:fill="f3f5f6"/>
-    </w:rPr>
+    <w:rPr/>
   </w:style>
   <w:style w:type="character" w:customStyle="1" w:styleId="ExtensionTok">
     <w:name w:val="ExtensionTok"/>
     <w:basedOn w:val="VerbatimChar"/>
-    <w:rPr>
-      <w:color w:val="008080"/>
-      <w:shd w:val="clear" w:fill="f3f5f6"/>
-    </w:rPr>
+    <w:rPr/>
   </w:style>
   <w:style w:type="character" w:customStyle="1" w:styleId="PreprocessorTok">
     <w:name w:val="PreprocessorTok"/>
     <w:basedOn w:val="VerbatimChar"/>
     <w:rPr>
       <w:color w:val="ff4000"/>
-      <w:shd w:val="clear" w:fill="f3f5f6"/>
     </w:rPr>
   </w:style>
   <w:style w:type="character" w:customStyle="1" w:styleId="AttributeTok">
     <w:name w:val="AttributeTok"/>
     <w:basedOn w:val="VerbatimChar"/>
-    <w:rPr>
-      <w:color w:val="008080"/>
-      <w:shd w:val="clear" w:fill="f3f5f6"/>
-    </w:rPr>
+    <w:rPr/>
   </w:style>
   <w:style w:type="character" w:customStyle="1" w:styleId="RegionMarkerTok">
     <w:name w:val="RegionMarkerTok"/>
     <w:basedOn w:val="VerbatimChar"/>
-    <w:rPr>
-      <w:color w:val="008080"/>
-      <w:shd w:val="clear" w:fill="f3f5f6"/>
-    </w:rPr>
+    <w:rPr/>
   </w:style>
   <w:style w:type="character" w:customStyle="1" w:styleId="InformationTok">
     <w:name w:val="InformationTok"/>
     <w:basedOn w:val="VerbatimChar"/>
     <w:rPr>
       <w:color w:val="008000"/>
-      <w:shd w:val="clear" w:fill="f3f5f6"/>
     </w:rPr>
   </w:style>
   <w:style w:type="character" w:customStyle="1" w:styleId="WarningTok">
     <w:name w:val="WarningTok"/>
     <w:basedOn w:val="VerbatimChar"/>
     <w:rPr>
+      <w:b/>
       <w:color w:val="008000"/>
-      <w:shd w:val="clear" w:fill="f3f5f6"/>
-      <w:b/>
     </w:rPr>
   </w:style>
   <w:style w:type="character" w:customStyle="1" w:styleId="AlertTok">
@@ -2249,25 +2067,20 @@
     <w:basedOn w:val="VerbatimChar"/>
     <w:rPr>
       <w:color w:val="ff0000"/>
-      <w:shd w:val="clear" w:fill="f3f5f6"/>
     </w:rPr>
   </w:style>
   <w:style w:type="character" w:customStyle="1" w:styleId="ErrorTok">
     <w:name w:val="ErrorTok"/>
     <w:basedOn w:val="VerbatimChar"/>
     <w:rPr>
+      <w:b/>
       <w:color w:val="ff0000"/>
-      <w:shd w:val="clear" w:fill="f3f5f6"/>
-      <w:b/>
     </w:rPr>
   </w:style>
   <w:style w:type="character" w:customStyle="1" w:styleId="NormalTok">
     <w:name w:val="NormalTok"/>
     <w:basedOn w:val="VerbatimChar"/>
-    <w:rPr>
-      <w:color w:val="008080"/>
-      <w:shd w:val="clear" w:fill="f3f5f6"/>
-    </w:rPr>
+    <w:rPr/>
   </w:style>
 </w:styles>
 </file>

</xml_diff>